<commit_message>
Added file from Openpuzzles 2021-03-02 15:07:26.927
</commit_message>
<xml_diff>
--- a/template/PuzzlesCloud_Template.docx
+++ b/template/PuzzlesCloud_Template.docx
@@ -1,6 +1,6 @@
 
 <file path=word/document.xml><?xml version="1.0" encoding="utf-8"?>
-<w:document xmlns:ve="http://schemas.openxmlformats.org/markup-compatibility/2006" xmlns:o="urn:schemas-microsoft-com:office:office" xmlns:r="http://schemas.openxmlformats.org/officeDocument/2006/relationships" xmlns:m="http://schemas.openxmlformats.org/officeDocument/2006/math" xmlns:v="urn:schemas-microsoft-com:vml" xmlns:wp="http://schemas.openxmlformats.org/drawingml/2006/wordprocessingDrawing" xmlns:w10="urn:schemas-microsoft-com:office:word" xmlns:w="http://schemas.openxmlformats.org/wordprocessingml/2006/main" xmlns:wne="http://schemas.microsoft.com/office/word/2006/wordml">
+<w:document xmlns:wpc="http://schemas.microsoft.com/office/word/2010/wordprocessingCanvas" xmlns:cx="http://schemas.microsoft.com/office/drawing/2014/chartex" xmlns:cx1="http://schemas.microsoft.com/office/drawing/2015/9/8/chartex" xmlns:cx2="http://schemas.microsoft.com/office/drawing/2015/10/21/chartex" xmlns:cx3="http://schemas.microsoft.com/office/drawing/2016/5/9/chartex" xmlns:cx4="http://schemas.microsoft.com/office/drawing/2016/5/10/chartex" xmlns:cx5="http://schemas.microsoft.com/office/drawing/2016/5/11/chartex" xmlns:cx6="http://schemas.microsoft.com/office/drawing/2016/5/12/chartex" xmlns:cx7="http://schemas.microsoft.com/office/drawing/2016/5/13/chartex" xmlns:cx8="http://schemas.microsoft.com/office/drawing/2016/5/14/chartex" xmlns:mc="http://schemas.openxmlformats.org/markup-compatibility/2006" xmlns:aink="http://schemas.microsoft.com/office/drawing/2016/ink" xmlns:am3d="http://schemas.microsoft.com/office/drawing/2017/model3d" xmlns:o="urn:schemas-microsoft-com:office:office" xmlns:r="http://schemas.openxmlformats.org/officeDocument/2006/relationships" xmlns:m="http://schemas.openxmlformats.org/officeDocument/2006/math" xmlns:v="urn:schemas-microsoft-com:vml" xmlns:wp14="http://schemas.microsoft.com/office/word/2010/wordprocessingDrawing" xmlns:wp="http://schemas.openxmlformats.org/drawingml/2006/wordprocessingDrawing" xmlns:w10="urn:schemas-microsoft-com:office:word" xmlns:w="http://schemas.openxmlformats.org/wordprocessingml/2006/main" xmlns:w14="http://schemas.microsoft.com/office/word/2010/wordml" xmlns:w15="http://schemas.microsoft.com/office/word/2012/wordml" xmlns:w16cex="http://schemas.microsoft.com/office/word/2018/wordml/cex" xmlns:w16cid="http://schemas.microsoft.com/office/word/2016/wordml/cid" xmlns:w16="http://schemas.microsoft.com/office/word/2018/wordml" xmlns:w16se="http://schemas.microsoft.com/office/word/2015/wordml/symex" xmlns:wpg="http://schemas.microsoft.com/office/word/2010/wordprocessingGroup" xmlns:wpi="http://schemas.microsoft.com/office/word/2010/wordprocessingInk" xmlns:wne="http://schemas.microsoft.com/office/word/2006/wordml" xmlns:wps="http://schemas.microsoft.com/office/word/2010/wordprocessingShape" mc:Ignorable="w14 w15 w16se w16cid w16 w16cex wp14">
   <w:body>
     <w:p/>
     <w:p>
@@ -47,8 +47,6 @@
         </w:rPr>
         <w:t xml:space="preserve"> 1.</w:t>
       </w:r>
-      <w:bookmarkStart w:id="0" w:name="_GoBack"/>
-      <w:bookmarkEnd w:id="0"/>
       <w:r>
         <w:rPr>
           <w:rStyle w:val="Strong"/>
@@ -177,7 +175,21 @@
         <w:rPr>
           <w:rStyle w:val="Strong"/>
         </w:rPr>
-        <w:t>[[doc-company-url]]</w:t>
+        <w:t>[[doc-company-</w:t>
+      </w:r>
+      <w:proofErr w:type="spellStart"/>
+      <w:r>
+        <w:rPr>
+          <w:rStyle w:val="Strong"/>
+        </w:rPr>
+        <w:t>url</w:t>
+      </w:r>
+      <w:proofErr w:type="spellEnd"/>
+      <w:r>
+        <w:rPr>
+          <w:rStyle w:val="Strong"/>
+        </w:rPr>
+        <w:t>]]</w:t>
       </w:r>
     </w:p>
     <w:p>
@@ -387,7 +399,7 @@
           <w:insideH w:val="single" w:sz="4" w:space="0" w:color="595959"/>
         </w:tblBorders>
         <w:tblLayout w:type="fixed"/>
-        <w:tblLook w:val="01E0"/>
+        <w:tblLook w:val="01E0" w:firstRow="1" w:lastRow="1" w:firstColumn="1" w:lastColumn="1" w:noHBand="0" w:noVBand="0"/>
       </w:tblPr>
       <w:tblGrid>
         <w:gridCol w:w="1701"/>
@@ -829,140 +841,278 @@
         <w:br w:type="page"/>
       </w:r>
     </w:p>
-    <w:p>
-      <w:pPr>
-        <w:rPr>
-          <w:rStyle w:val="Strong"/>
-        </w:rPr>
-      </w:pPr>
-      <w:r>
-        <w:rPr>
-          <w:rStyle w:val="Strong"/>
-        </w:rPr>
-        <w:lastRenderedPageBreak/>
-        <w:t>Table of Content</w:t>
-      </w:r>
-    </w:p>
-    <w:p>
-      <w:pPr>
-        <w:pStyle w:val="TOCHeading"/>
-        <w:rPr>
-          <w:rFonts w:eastAsiaTheme="minorEastAsia"/>
-          <w:sz w:val="22"/>
-          <w:szCs w:val="22"/>
+    <w:sdt>
+      <w:sdtPr>
+        <w:id w:val="1631979247"/>
+        <w:docPartObj>
+          <w:docPartGallery w:val="Table of Contents"/>
+          <w:docPartUnique/>
+        </w:docPartObj>
+      </w:sdtPr>
+      <w:sdtEndPr>
+        <w:rPr>
+          <w:rFonts w:cstheme="minorBidi"/>
+          <w:i w:val="0"/>
+          <w:iCs w:val="0"/>
+        </w:rPr>
+      </w:sdtEndPr>
+      <w:sdtContent>
+        <w:p>
+          <w:pPr>
+            <w:pStyle w:val="TOCHeading"/>
+          </w:pPr>
+          <w:r>
+            <w:t>Table of Contents</w:t>
+          </w:r>
+        </w:p>
+        <w:p>
+          <w:pPr>
+            <w:pStyle w:val="TOC1"/>
+            <w:tabs>
+              <w:tab w:val="left" w:pos="480"/>
+              <w:tab w:val="right" w:leader="dot" w:pos="9010"/>
+            </w:tabs>
+            <w:rPr>
+              <w:rFonts w:eastAsiaTheme="minorEastAsia" w:cstheme="minorBidi"/>
+              <w:b w:val="0"/>
+              <w:bCs w:val="0"/>
+              <w:i w:val="0"/>
+              <w:iCs w:val="0"/>
+              <w:noProof/>
+              <w:lang w:val="en-RS" w:eastAsia="en-GB"/>
+            </w:rPr>
+          </w:pPr>
+          <w:r>
+            <w:rPr>
+              <w:b w:val="0"/>
+              <w:bCs w:val="0"/>
+            </w:rPr>
+            <w:fldChar w:fldCharType="begin"/>
+          </w:r>
+          <w:r>
+            <w:instrText xml:space="preserve"> TOC \o "1-3" \h \z \u </w:instrText>
+          </w:r>
+          <w:r>
+            <w:rPr>
+              <w:b w:val="0"/>
+              <w:bCs w:val="0"/>
+            </w:rPr>
+            <w:fldChar w:fldCharType="separate"/>
+          </w:r>
+          <w:hyperlink w:anchor="_Toc65573426" w:history="1">
+            <w:r>
+              <w:rPr>
+                <w:rStyle w:val="Hyperlink"/>
+                <w:noProof/>
+              </w:rPr>
+              <w:t>1</w:t>
+            </w:r>
+            <w:r>
+              <w:rPr>
+                <w:rFonts w:eastAsiaTheme="minorEastAsia" w:cstheme="minorBidi"/>
+                <w:b w:val="0"/>
+                <w:bCs w:val="0"/>
+                <w:i w:val="0"/>
+                <w:iCs w:val="0"/>
+                <w:noProof/>
+                <w:lang w:val="en-RS" w:eastAsia="en-GB"/>
+              </w:rPr>
+              <w:tab/>
+            </w:r>
+            <w:r>
+              <w:rPr>
+                <w:rStyle w:val="Hyperlink"/>
+                <w:noProof/>
+              </w:rPr>
+              <w:t>Introduction</w:t>
+            </w:r>
+            <w:r>
+              <w:rPr>
+                <w:noProof/>
+                <w:webHidden/>
+              </w:rPr>
+              <w:tab/>
+            </w:r>
+            <w:r>
+              <w:rPr>
+                <w:noProof/>
+                <w:webHidden/>
+              </w:rPr>
+              <w:fldChar w:fldCharType="begin"/>
+            </w:r>
+            <w:r>
+              <w:rPr>
+                <w:noProof/>
+                <w:webHidden/>
+              </w:rPr>
+              <w:instrText xml:space="preserve"> PAGEREF _Toc65573426 \h </w:instrText>
+            </w:r>
+            <w:r>
+              <w:rPr>
+                <w:noProof/>
+                <w:webHidden/>
+              </w:rPr>
+            </w:r>
+            <w:r>
+              <w:rPr>
+                <w:noProof/>
+                <w:webHidden/>
+              </w:rPr>
+              <w:fldChar w:fldCharType="separate"/>
+            </w:r>
+            <w:r>
+              <w:rPr>
+                <w:noProof/>
+                <w:webHidden/>
+              </w:rPr>
+              <w:t>4</w:t>
+            </w:r>
+            <w:r>
+              <w:rPr>
+                <w:noProof/>
+                <w:webHidden/>
+              </w:rPr>
+              <w:fldChar w:fldCharType="end"/>
+            </w:r>
+          </w:hyperlink>
+        </w:p>
+        <w:p>
+          <w:pPr>
+            <w:pStyle w:val="TOC2"/>
+            <w:tabs>
+              <w:tab w:val="left" w:pos="720"/>
+              <w:tab w:val="right" w:leader="dot" w:pos="9010"/>
+            </w:tabs>
+            <w:rPr>
+              <w:rFonts w:eastAsiaTheme="minorEastAsia" w:cstheme="minorBidi"/>
+              <w:i/>
+              <w:iCs/>
+              <w:noProof/>
+              <w:sz w:val="24"/>
+              <w:szCs w:val="24"/>
+              <w:lang w:val="en-RS" w:eastAsia="en-GB"/>
+            </w:rPr>
+          </w:pPr>
+          <w:hyperlink w:anchor="_Toc65573427" w:history="1">
+            <w:r>
+              <w:rPr>
+                <w:rStyle w:val="Hyperlink"/>
+                <w:noProof/>
+              </w:rPr>
+              <w:t>1.1</w:t>
+            </w:r>
+            <w:r>
+              <w:rPr>
+                <w:rFonts w:eastAsiaTheme="minorEastAsia" w:cstheme="minorBidi"/>
+                <w:i/>
+                <w:iCs/>
+                <w:noProof/>
+                <w:sz w:val="24"/>
+                <w:szCs w:val="24"/>
+                <w:lang w:val="en-RS" w:eastAsia="en-GB"/>
+              </w:rPr>
+              <w:tab/>
+            </w:r>
+            <w:r>
+              <w:rPr>
+                <w:rStyle w:val="Hyperlink"/>
+                <w:noProof/>
+              </w:rPr>
+              <w:t>References</w:t>
+            </w:r>
+            <w:r>
+              <w:rPr>
+                <w:noProof/>
+                <w:webHidden/>
+              </w:rPr>
+              <w:tab/>
+            </w:r>
+            <w:r>
+              <w:rPr>
+                <w:noProof/>
+                <w:webHidden/>
+              </w:rPr>
+              <w:fldChar w:fldCharType="begin"/>
+            </w:r>
+            <w:r>
+              <w:rPr>
+                <w:noProof/>
+                <w:webHidden/>
+              </w:rPr>
+              <w:instrText xml:space="preserve"> PAGEREF _Toc65573427 \h </w:instrText>
+            </w:r>
+            <w:r>
+              <w:rPr>
+                <w:noProof/>
+                <w:webHidden/>
+              </w:rPr>
+            </w:r>
+            <w:r>
+              <w:rPr>
+                <w:noProof/>
+                <w:webHidden/>
+              </w:rPr>
+              <w:fldChar w:fldCharType="separate"/>
+            </w:r>
+            <w:r>
+              <w:rPr>
+                <w:noProof/>
+                <w:webHidden/>
+              </w:rPr>
+              <w:t>4</w:t>
+            </w:r>
+            <w:r>
+              <w:rPr>
+                <w:noProof/>
+                <w:webHidden/>
+              </w:rPr>
+              <w:fldChar w:fldCharType="end"/>
+            </w:r>
+          </w:hyperlink>
+        </w:p>
+        <w:p>
+          <w:r>
+            <w:rPr>
+              <w:b/>
+              <w:bCs/>
+              <w:noProof/>
+            </w:rPr>
+            <w:fldChar w:fldCharType="end"/>
+          </w:r>
+        </w:p>
+      </w:sdtContent>
+    </w:sdt>
+    <w:p/>
+    <w:p>
+      <w:pPr>
+        <w:pStyle w:val="TableofFigures"/>
+        <w:tabs>
+          <w:tab w:val="right" w:leader="dot" w:pos="9010"/>
+        </w:tabs>
+        <w:rPr>
+          <w:rFonts w:eastAsiaTheme="minorEastAsia" w:cstheme="minorBidi"/>
+          <w:noProof/>
+          <w:sz w:val="24"/>
+          <w:szCs w:val="24"/>
+          <w:lang w:val="en-RS" w:eastAsia="en-GB"/>
         </w:rPr>
       </w:pPr>
       <w:r>
         <w:fldChar w:fldCharType="begin"/>
       </w:r>
       <w:r>
-        <w:instrText xml:space="preserve"> TOC \o "1-3" \h \z \u </w:instrText>
+        <w:instrText xml:space="preserve"> TOC \h \z \c "Figure" </w:instrText>
       </w:r>
       <w:r>
         <w:fldChar w:fldCharType="separate"/>
       </w:r>
-      <w:hyperlink w:anchor="_Toc63361676" w:history="1">
-        <w:r>
-          <w:rPr>
-            <w:rStyle w:val="Hyperlink"/>
-          </w:rPr>
-          <w:t>1</w:t>
-        </w:r>
-        <w:r>
-          <w:rPr>
-            <w:rFonts w:eastAsiaTheme="minorEastAsia"/>
-            <w:sz w:val="22"/>
-            <w:szCs w:val="22"/>
-          </w:rPr>
-          <w:tab/>
-        </w:r>
-        <w:r>
-          <w:rPr>
-            <w:rStyle w:val="Hyperlink"/>
-            <w:rFonts w:cstheme="minorBidi"/>
-            <w:color w:val="auto"/>
-            <w:u w:val="none"/>
-          </w:rPr>
-          <w:t>Introduction</w:t>
-        </w:r>
-        <w:r>
-          <w:rPr>
-            <w:webHidden/>
-          </w:rPr>
-          <w:tab/>
-        </w:r>
-        <w:r>
-          <w:rPr>
-            <w:webHidden/>
-          </w:rPr>
-          <w:fldChar w:fldCharType="begin"/>
-        </w:r>
-        <w:r>
-          <w:rPr>
-            <w:webHidden/>
-          </w:rPr>
-          <w:instrText xml:space="preserve"> PAGEREF _Toc63361676 \h </w:instrText>
-        </w:r>
-        <w:r>
-          <w:rPr>
-            <w:webHidden/>
-          </w:rPr>
-        </w:r>
-        <w:r>
-          <w:rPr>
-            <w:webHidden/>
-          </w:rPr>
-          <w:fldChar w:fldCharType="separate"/>
-        </w:r>
-        <w:r>
-          <w:rPr>
-            <w:webHidden/>
-          </w:rPr>
-          <w:t>4</w:t>
-        </w:r>
-        <w:r>
-          <w:rPr>
-            <w:webHidden/>
-          </w:rPr>
-          <w:fldChar w:fldCharType="end"/>
-        </w:r>
-      </w:hyperlink>
-    </w:p>
-    <w:p>
-      <w:pPr>
-        <w:pStyle w:val="TOC2"/>
-        <w:tabs>
-          <w:tab w:val="left" w:pos="960"/>
-          <w:tab w:val="right" w:leader="dot" w:pos="9010"/>
-        </w:tabs>
-        <w:rPr>
-          <w:rFonts w:eastAsiaTheme="minorEastAsia"/>
-          <w:b w:val="0"/>
-          <w:noProof/>
-        </w:rPr>
-      </w:pPr>
-      <w:hyperlink w:anchor="_Toc63361677" w:history="1">
+      <w:hyperlink w:anchor="_Toc65573245" w:history="1">
         <w:r>
           <w:rPr>
             <w:rStyle w:val="Hyperlink"/>
             <w:noProof/>
           </w:rPr>
-          <w:t>1.1</w:t>
-        </w:r>
-        <w:r>
-          <w:rPr>
-            <w:rFonts w:eastAsiaTheme="minorEastAsia"/>
-            <w:b w:val="0"/>
-            <w:noProof/>
-          </w:rPr>
-          <w:tab/>
-        </w:r>
-        <w:r>
-          <w:rPr>
-            <w:rStyle w:val="Hyperlink"/>
-            <w:noProof/>
-          </w:rPr>
-          <w:t>References</w:t>
+          <w:t>Figure 1: Last Page</w:t>
         </w:r>
         <w:r>
           <w:rPr>
@@ -983,7 +1133,98 @@
             <w:noProof/>
             <w:webHidden/>
           </w:rPr>
-          <w:instrText xml:space="preserve"> PAGEREF _Toc63361677 \h </w:instrText>
+          <w:instrText xml:space="preserve"> PAGEREF _Toc65573245 \h </w:instrText>
+        </w:r>
+        <w:r>
+          <w:rPr>
+            <w:noProof/>
+            <w:webHidden/>
+          </w:rPr>
+        </w:r>
+        <w:r>
+          <w:rPr>
+            <w:noProof/>
+            <w:webHidden/>
+          </w:rPr>
+          <w:fldChar w:fldCharType="separate"/>
+        </w:r>
+        <w:r>
+          <w:rPr>
+            <w:noProof/>
+            <w:webHidden/>
+          </w:rPr>
+          <w:t>6</w:t>
+        </w:r>
+        <w:r>
+          <w:rPr>
+            <w:noProof/>
+            <w:webHidden/>
+          </w:rPr>
+          <w:fldChar w:fldCharType="end"/>
+        </w:r>
+      </w:hyperlink>
+    </w:p>
+    <w:p>
+      <w:pPr>
+        <w:rPr>
+          <w:noProof/>
+        </w:rPr>
+      </w:pPr>
+      <w:r>
+        <w:fldChar w:fldCharType="end"/>
+      </w:r>
+      <w:r>
+        <w:fldChar w:fldCharType="begin"/>
+      </w:r>
+      <w:r>
+        <w:instrText xml:space="preserve"> TOC \h \z \c "Table" </w:instrText>
+      </w:r>
+      <w:r>
+        <w:fldChar w:fldCharType="separate"/>
+      </w:r>
+    </w:p>
+    <w:p>
+      <w:pPr>
+        <w:pStyle w:val="TableofFigures"/>
+        <w:tabs>
+          <w:tab w:val="right" w:leader="dot" w:pos="9010"/>
+        </w:tabs>
+        <w:rPr>
+          <w:rFonts w:eastAsiaTheme="minorEastAsia" w:cstheme="minorBidi"/>
+          <w:noProof/>
+          <w:sz w:val="24"/>
+          <w:szCs w:val="24"/>
+          <w:lang w:val="en-RS" w:eastAsia="en-GB"/>
+        </w:rPr>
+      </w:pPr>
+      <w:hyperlink w:anchor="_Toc65573252" w:history="1">
+        <w:r>
+          <w:rPr>
+            <w:rStyle w:val="Hyperlink"/>
+            <w:noProof/>
+          </w:rPr>
+          <w:t>Table 1: Document references</w:t>
+        </w:r>
+        <w:r>
+          <w:rPr>
+            <w:noProof/>
+            <w:webHidden/>
+          </w:rPr>
+          <w:tab/>
+        </w:r>
+        <w:r>
+          <w:rPr>
+            <w:noProof/>
+            <w:webHidden/>
+          </w:rPr>
+          <w:fldChar w:fldCharType="begin"/>
+        </w:r>
+        <w:r>
+          <w:rPr>
+            <w:noProof/>
+            <w:webHidden/>
+          </w:rPr>
+          <w:instrText xml:space="preserve"> PAGEREF _Toc65573252 \h </w:instrText>
         </w:r>
         <w:r>
           <w:rPr>
@@ -1015,233 +1256,25 @@
       </w:hyperlink>
     </w:p>
     <w:p>
-      <w:pPr>
-        <w:pStyle w:val="BodyText"/>
-        <w:rPr>
-          <w:rFonts w:cs="Arial"/>
-          <w:color w:val="595959" w:themeColor="text1" w:themeTint="A6"/>
-          <w:lang w:eastAsia="en-US"/>
-        </w:rPr>
-      </w:pPr>
       <w:r>
         <w:fldChar w:fldCharType="end"/>
       </w:r>
     </w:p>
-    <w:p>
-      <w:pPr>
-        <w:rPr>
-          <w:b/>
-        </w:rPr>
-      </w:pPr>
-      <w:r>
-        <w:rPr>
-          <w:b/>
-        </w:rPr>
-        <w:t>Table of Figures</w:t>
-      </w:r>
-    </w:p>
     <w:p/>
-    <w:p>
-      <w:pPr>
-        <w:pStyle w:val="TableofFigures"/>
-        <w:tabs>
-          <w:tab w:val="right" w:leader="dot" w:pos="9010"/>
-        </w:tabs>
-        <w:rPr>
-          <w:rFonts w:eastAsiaTheme="minorEastAsia" w:cstheme="minorBidi"/>
-          <w:noProof/>
-          <w:szCs w:val="22"/>
-          <w:lang w:val="en-US" w:eastAsia="en-US"/>
-        </w:rPr>
-      </w:pPr>
-      <w:r>
-        <w:fldChar w:fldCharType="begin"/>
-      </w:r>
-      <w:r>
-        <w:instrText xml:space="preserve"> TOC \h \z \c "Figure" </w:instrText>
-      </w:r>
-      <w:r>
-        <w:fldChar w:fldCharType="separate"/>
-      </w:r>
-      <w:hyperlink w:anchor="_Toc63362046" w:history="1">
-        <w:r>
-          <w:rPr>
-            <w:rStyle w:val="Hyperlink"/>
-            <w:noProof/>
-          </w:rPr>
-          <w:t>Figure 1: Last Page</w:t>
-        </w:r>
-        <w:r>
-          <w:rPr>
-            <w:noProof/>
-            <w:webHidden/>
-          </w:rPr>
-          <w:tab/>
-        </w:r>
-        <w:r>
-          <w:rPr>
-            <w:noProof/>
-            <w:webHidden/>
-          </w:rPr>
-          <w:fldChar w:fldCharType="begin"/>
-        </w:r>
-        <w:r>
-          <w:rPr>
-            <w:noProof/>
-            <w:webHidden/>
-          </w:rPr>
-          <w:instrText xml:space="preserve"> PAGEREF _Toc63362046 \h </w:instrText>
-        </w:r>
-        <w:r>
-          <w:rPr>
-            <w:noProof/>
-            <w:webHidden/>
-          </w:rPr>
-        </w:r>
-        <w:r>
-          <w:rPr>
-            <w:noProof/>
-            <w:webHidden/>
-          </w:rPr>
-          <w:fldChar w:fldCharType="separate"/>
-        </w:r>
-        <w:r>
-          <w:rPr>
-            <w:noProof/>
-            <w:webHidden/>
-          </w:rPr>
-          <w:t>6</w:t>
-        </w:r>
-        <w:r>
-          <w:rPr>
-            <w:noProof/>
-            <w:webHidden/>
-          </w:rPr>
-          <w:fldChar w:fldCharType="end"/>
-        </w:r>
-      </w:hyperlink>
-    </w:p>
-    <w:p>
-      <w:r>
-        <w:rPr>
-          <w:rFonts w:eastAsia="Times New Roman" w:cs="Times New Roman"/>
-          <w:sz w:val="22"/>
-          <w:szCs w:val="20"/>
-          <w:lang w:val="en-GB" w:eastAsia="ko-KR"/>
-        </w:rPr>
-        <w:fldChar w:fldCharType="end"/>
-      </w:r>
-    </w:p>
-    <w:p>
-      <w:pPr>
-        <w:rPr>
-          <w:b/>
-        </w:rPr>
-      </w:pPr>
-      <w:r>
-        <w:rPr>
-          <w:b/>
-        </w:rPr>
-        <w:t>Table of Tables</w:t>
-      </w:r>
-    </w:p>
     <w:p/>
-    <w:p>
-      <w:pPr>
-        <w:pStyle w:val="TableofFigures"/>
-        <w:tabs>
-          <w:tab w:val="right" w:leader="dot" w:pos="9010"/>
-        </w:tabs>
-        <w:rPr>
-          <w:rFonts w:eastAsiaTheme="minorEastAsia" w:cstheme="minorBidi"/>
-          <w:noProof/>
-          <w:szCs w:val="22"/>
-          <w:lang w:val="en-US" w:eastAsia="en-US"/>
-        </w:rPr>
-      </w:pPr>
-      <w:r>
-        <w:fldChar w:fldCharType="begin"/>
-      </w:r>
-      <w:r>
-        <w:instrText xml:space="preserve"> TOC \h \z \c "Table" </w:instrText>
-      </w:r>
-      <w:r>
-        <w:fldChar w:fldCharType="separate"/>
-      </w:r>
-      <w:hyperlink w:anchor="_Toc63361692" w:history="1">
-        <w:r>
-          <w:rPr>
-            <w:rStyle w:val="Hyperlink"/>
-            <w:noProof/>
-          </w:rPr>
-          <w:t>Table 1: Document references</w:t>
-        </w:r>
-        <w:r>
-          <w:rPr>
-            <w:noProof/>
-            <w:webHidden/>
-          </w:rPr>
-          <w:tab/>
-        </w:r>
-        <w:r>
-          <w:rPr>
-            <w:noProof/>
-            <w:webHidden/>
-          </w:rPr>
-          <w:fldChar w:fldCharType="begin"/>
-        </w:r>
-        <w:r>
-          <w:rPr>
-            <w:noProof/>
-            <w:webHidden/>
-          </w:rPr>
-          <w:instrText xml:space="preserve"> PAGEREF _Toc63361692 \h </w:instrText>
-        </w:r>
-        <w:r>
-          <w:rPr>
-            <w:noProof/>
-            <w:webHidden/>
-          </w:rPr>
-        </w:r>
-        <w:r>
-          <w:rPr>
-            <w:noProof/>
-            <w:webHidden/>
-          </w:rPr>
-          <w:fldChar w:fldCharType="separate"/>
-        </w:r>
-        <w:r>
-          <w:rPr>
-            <w:noProof/>
-            <w:webHidden/>
-          </w:rPr>
-          <w:t>4</w:t>
-        </w:r>
-        <w:r>
-          <w:rPr>
-            <w:noProof/>
-            <w:webHidden/>
-          </w:rPr>
-          <w:fldChar w:fldCharType="end"/>
-        </w:r>
-      </w:hyperlink>
-    </w:p>
-    <w:p>
-      <w:r>
-        <w:fldChar w:fldCharType="end"/>
-      </w:r>
-    </w:p>
     <w:p>
       <w:pPr>
         <w:pStyle w:val="Heading1"/>
         <w:jc w:val="both"/>
       </w:pPr>
-      <w:bookmarkStart w:id="1" w:name="_Toc360607553"/>
-      <w:bookmarkStart w:id="2" w:name="_Toc63361676"/>
+      <w:bookmarkStart w:id="0" w:name="_Toc360607553"/>
+      <w:bookmarkStart w:id="1" w:name="_Toc63361676"/>
+      <w:bookmarkStart w:id="2" w:name="_Toc65573426"/>
       <w:r>
         <w:lastRenderedPageBreak/>
         <w:t>Introduction</w:t>
       </w:r>
+      <w:bookmarkEnd w:id="0"/>
       <w:bookmarkEnd w:id="1"/>
       <w:bookmarkEnd w:id="2"/>
     </w:p>
@@ -1252,12 +1285,14 @@
       <w:bookmarkStart w:id="3" w:name="_Toc321839448"/>
       <w:bookmarkStart w:id="4" w:name="_Toc360607554"/>
       <w:bookmarkStart w:id="5" w:name="_Toc63361677"/>
+      <w:bookmarkStart w:id="6" w:name="_Toc65573427"/>
       <w:r>
         <w:t>References</w:t>
       </w:r>
       <w:bookmarkEnd w:id="3"/>
       <w:bookmarkEnd w:id="4"/>
       <w:bookmarkEnd w:id="5"/>
+      <w:bookmarkEnd w:id="6"/>
     </w:p>
     <w:p>
       <w:pPr>
@@ -1349,7 +1384,7 @@
           <w:insideH w:val="single" w:sz="4" w:space="0" w:color="595959"/>
         </w:tblBorders>
         <w:tblLayout w:type="fixed"/>
-        <w:tblLook w:val="01E0"/>
+        <w:tblLook w:val="01E0" w:firstRow="1" w:lastRow="1" w:firstColumn="1" w:lastColumn="1" w:noHBand="0" w:noVBand="0"/>
       </w:tblPr>
       <w:tblGrid>
         <w:gridCol w:w="1134"/>
@@ -1879,9 +1914,10 @@
       <w:pPr>
         <w:pStyle w:val="PCFigureCaption"/>
       </w:pPr>
-      <w:bookmarkStart w:id="6" w:name="_Ref257818125"/>
-      <w:bookmarkStart w:id="7" w:name="_Toc360459605"/>
-      <w:bookmarkStart w:id="8" w:name="_Toc63361692"/>
+      <w:bookmarkStart w:id="7" w:name="_Ref257818125"/>
+      <w:bookmarkStart w:id="8" w:name="_Toc360459605"/>
+      <w:bookmarkStart w:id="9" w:name="_Toc63361692"/>
+      <w:bookmarkStart w:id="10" w:name="_Toc65573252"/>
       <w:r>
         <w:t xml:space="preserve">Table </w:t>
       </w:r>
@@ -1906,12 +1942,13 @@
         </w:rPr>
         <w:fldChar w:fldCharType="end"/>
       </w:r>
-      <w:bookmarkEnd w:id="6"/>
+      <w:bookmarkEnd w:id="7"/>
       <w:r>
         <w:t>: Document references</w:t>
       </w:r>
-      <w:bookmarkEnd w:id="7"/>
       <w:bookmarkEnd w:id="8"/>
+      <w:bookmarkEnd w:id="9"/>
+      <w:bookmarkEnd w:id="10"/>
     </w:p>
     <w:p>
       <w:r>
@@ -2106,7 +2143,7 @@
           <w:lang w:eastAsia="en-US"/>
         </w:rPr>
         <w:drawing>
-          <wp:inline distT="0" distB="0" distL="0" distR="0">
+          <wp:inline distT="0" distB="0" distL="0" distR="0" wp14:anchorId="00DE06A9" wp14:editId="60B231B9">
             <wp:extent cx="5727700" cy="1882297"/>
             <wp:effectExtent l="19050" t="0" r="6350" b="0"/>
             <wp:docPr id="3" name="Picture 3" descr="C:\puzzles-cloud-docs-site\images\logo.png"/>
@@ -2158,12 +2195,13 @@
           <w:lang w:eastAsia="ko-KR"/>
         </w:rPr>
       </w:pPr>
-      <w:bookmarkStart w:id="9" w:name="_Ref322415338"/>
-      <w:bookmarkStart w:id="10" w:name="_Toc323212446"/>
-      <w:bookmarkStart w:id="11" w:name="_Toc360459604"/>
-      <w:bookmarkStart w:id="12" w:name="_Toc490772115"/>
-      <w:bookmarkStart w:id="13" w:name="_Toc490773335"/>
-      <w:bookmarkStart w:id="14" w:name="_Toc63362046"/>
+      <w:bookmarkStart w:id="11" w:name="_Ref322415338"/>
+      <w:bookmarkStart w:id="12" w:name="_Toc323212446"/>
+      <w:bookmarkStart w:id="13" w:name="_Toc360459604"/>
+      <w:bookmarkStart w:id="14" w:name="_Toc490772115"/>
+      <w:bookmarkStart w:id="15" w:name="_Toc490773335"/>
+      <w:bookmarkStart w:id="16" w:name="_Toc63362046"/>
+      <w:bookmarkStart w:id="17" w:name="_Toc65573245"/>
       <w:r>
         <w:rPr>
           <w:lang w:eastAsia="ko-KR"/>
@@ -2199,25 +2237,26 @@
           <w:lang w:eastAsia="ko-KR"/>
         </w:rPr>
         <w:fldChar w:fldCharType="end"/>
-      </w:r>
-      <w:bookmarkEnd w:id="9"/>
-      <w:bookmarkEnd w:id="10"/>
-      <w:r>
-        <w:rPr>
-          <w:lang w:eastAsia="ko-KR"/>
-        </w:rPr>
-        <w:t xml:space="preserve">: </w:t>
       </w:r>
       <w:bookmarkEnd w:id="11"/>
       <w:bookmarkEnd w:id="12"/>
+      <w:r>
+        <w:rPr>
+          <w:lang w:eastAsia="ko-KR"/>
+        </w:rPr>
+        <w:t xml:space="preserve">: </w:t>
+      </w:r>
       <w:bookmarkEnd w:id="13"/>
+      <w:bookmarkEnd w:id="14"/>
+      <w:bookmarkEnd w:id="15"/>
       <w:r>
         <w:rPr>
           <w:lang w:eastAsia="ko-KR"/>
         </w:rPr>
         <w:t>Last Page</w:t>
       </w:r>
-      <w:bookmarkEnd w:id="14"/>
+      <w:bookmarkEnd w:id="16"/>
+      <w:bookmarkEnd w:id="17"/>
     </w:p>
     <w:p>
       <w:pPr>
@@ -2243,15 +2282,15 @@
 </file>
 
 <file path=word/endnotes.xml><?xml version="1.0" encoding="utf-8"?>
-<w:endnotes xmlns:ve="http://schemas.openxmlformats.org/markup-compatibility/2006" xmlns:o="urn:schemas-microsoft-com:office:office" xmlns:r="http://schemas.openxmlformats.org/officeDocument/2006/relationships" xmlns:m="http://schemas.openxmlformats.org/officeDocument/2006/math" xmlns:v="urn:schemas-microsoft-com:vml" xmlns:wp="http://schemas.openxmlformats.org/drawingml/2006/wordprocessingDrawing" xmlns:w10="urn:schemas-microsoft-com:office:word" xmlns:w="http://schemas.openxmlformats.org/wordprocessingml/2006/main" xmlns:wne="http://schemas.microsoft.com/office/word/2006/wordml">
-  <w:endnote w:type="separator" w:id="0">
+<w:endnotes xmlns:wpc="http://schemas.microsoft.com/office/word/2010/wordprocessingCanvas" xmlns:cx="http://schemas.microsoft.com/office/drawing/2014/chartex" xmlns:cx1="http://schemas.microsoft.com/office/drawing/2015/9/8/chartex" xmlns:cx2="http://schemas.microsoft.com/office/drawing/2015/10/21/chartex" xmlns:cx3="http://schemas.microsoft.com/office/drawing/2016/5/9/chartex" xmlns:cx4="http://schemas.microsoft.com/office/drawing/2016/5/10/chartex" xmlns:cx5="http://schemas.microsoft.com/office/drawing/2016/5/11/chartex" xmlns:cx6="http://schemas.microsoft.com/office/drawing/2016/5/12/chartex" xmlns:cx7="http://schemas.microsoft.com/office/drawing/2016/5/13/chartex" xmlns:cx8="http://schemas.microsoft.com/office/drawing/2016/5/14/chartex" xmlns:mc="http://schemas.openxmlformats.org/markup-compatibility/2006" xmlns:aink="http://schemas.microsoft.com/office/drawing/2016/ink" xmlns:am3d="http://schemas.microsoft.com/office/drawing/2017/model3d" xmlns:o="urn:schemas-microsoft-com:office:office" xmlns:r="http://schemas.openxmlformats.org/officeDocument/2006/relationships" xmlns:m="http://schemas.openxmlformats.org/officeDocument/2006/math" xmlns:v="urn:schemas-microsoft-com:vml" xmlns:wp14="http://schemas.microsoft.com/office/word/2010/wordprocessingDrawing" xmlns:wp="http://schemas.openxmlformats.org/drawingml/2006/wordprocessingDrawing" xmlns:w10="urn:schemas-microsoft-com:office:word" xmlns:w="http://schemas.openxmlformats.org/wordprocessingml/2006/main" xmlns:w14="http://schemas.microsoft.com/office/word/2010/wordml" xmlns:w15="http://schemas.microsoft.com/office/word/2012/wordml" xmlns:w16cex="http://schemas.microsoft.com/office/word/2018/wordml/cex" xmlns:w16cid="http://schemas.microsoft.com/office/word/2016/wordml/cid" xmlns:w16="http://schemas.microsoft.com/office/word/2018/wordml" xmlns:w16se="http://schemas.microsoft.com/office/word/2015/wordml/symex" xmlns:wpg="http://schemas.microsoft.com/office/word/2010/wordprocessingGroup" xmlns:wpi="http://schemas.microsoft.com/office/word/2010/wordprocessingInk" xmlns:wne="http://schemas.microsoft.com/office/word/2006/wordml" xmlns:wps="http://schemas.microsoft.com/office/word/2010/wordprocessingShape" mc:Ignorable="w14 w15 w16se w16cid w16 w16cex wp14">
+  <w:endnote w:type="separator" w:id="-1">
     <w:p>
       <w:r>
         <w:separator/>
       </w:r>
     </w:p>
   </w:endnote>
-  <w:endnote w:type="continuationSeparator" w:id="1">
+  <w:endnote w:type="continuationSeparator" w:id="0">
     <w:p>
       <w:r>
         <w:continuationSeparator/>
@@ -2262,7 +2301,7 @@
 </file>
 
 <file path=word/footer1.xml><?xml version="1.0" encoding="utf-8"?>
-<w:ftr xmlns:ve="http://schemas.openxmlformats.org/markup-compatibility/2006" xmlns:o="urn:schemas-microsoft-com:office:office" xmlns:r="http://schemas.openxmlformats.org/officeDocument/2006/relationships" xmlns:m="http://schemas.openxmlformats.org/officeDocument/2006/math" xmlns:v="urn:schemas-microsoft-com:vml" xmlns:wp="http://schemas.openxmlformats.org/drawingml/2006/wordprocessingDrawing" xmlns:w10="urn:schemas-microsoft-com:office:word" xmlns:w="http://schemas.openxmlformats.org/wordprocessingml/2006/main" xmlns:wne="http://schemas.microsoft.com/office/word/2006/wordml">
+<w:ftr xmlns:wpc="http://schemas.microsoft.com/office/word/2010/wordprocessingCanvas" xmlns:cx="http://schemas.microsoft.com/office/drawing/2014/chartex" xmlns:cx1="http://schemas.microsoft.com/office/drawing/2015/9/8/chartex" xmlns:cx2="http://schemas.microsoft.com/office/drawing/2015/10/21/chartex" xmlns:cx3="http://schemas.microsoft.com/office/drawing/2016/5/9/chartex" xmlns:cx4="http://schemas.microsoft.com/office/drawing/2016/5/10/chartex" xmlns:cx5="http://schemas.microsoft.com/office/drawing/2016/5/11/chartex" xmlns:cx6="http://schemas.microsoft.com/office/drawing/2016/5/12/chartex" xmlns:cx7="http://schemas.microsoft.com/office/drawing/2016/5/13/chartex" xmlns:cx8="http://schemas.microsoft.com/office/drawing/2016/5/14/chartex" xmlns:mc="http://schemas.openxmlformats.org/markup-compatibility/2006" xmlns:aink="http://schemas.microsoft.com/office/drawing/2016/ink" xmlns:am3d="http://schemas.microsoft.com/office/drawing/2017/model3d" xmlns:o="urn:schemas-microsoft-com:office:office" xmlns:r="http://schemas.openxmlformats.org/officeDocument/2006/relationships" xmlns:m="http://schemas.openxmlformats.org/officeDocument/2006/math" xmlns:v="urn:schemas-microsoft-com:vml" xmlns:wp14="http://schemas.microsoft.com/office/word/2010/wordprocessingDrawing" xmlns:wp="http://schemas.openxmlformats.org/drawingml/2006/wordprocessingDrawing" xmlns:w10="urn:schemas-microsoft-com:office:word" xmlns:w="http://schemas.openxmlformats.org/wordprocessingml/2006/main" xmlns:w14="http://schemas.microsoft.com/office/word/2010/wordml" xmlns:w15="http://schemas.microsoft.com/office/word/2012/wordml" xmlns:w16cex="http://schemas.microsoft.com/office/word/2018/wordml/cex" xmlns:w16cid="http://schemas.microsoft.com/office/word/2016/wordml/cid" xmlns:w16="http://schemas.microsoft.com/office/word/2018/wordml" xmlns:w16se="http://schemas.microsoft.com/office/word/2015/wordml/symex" xmlns:wpg="http://schemas.microsoft.com/office/word/2010/wordprocessingGroup" xmlns:wpi="http://schemas.microsoft.com/office/word/2010/wordprocessingInk" xmlns:wne="http://schemas.microsoft.com/office/word/2006/wordml" xmlns:wps="http://schemas.microsoft.com/office/word/2010/wordprocessingShape" mc:Ignorable="w14 w15 w16se w16cid w16 w16cex wp14">
   <w:p>
     <w:pPr>
       <w:pStyle w:val="Footer"/>
@@ -2271,12 +2310,12 @@
       <w:rPr>
         <w:noProof/>
       </w:rPr>
-      <w:pict>
+      <w:pict w14:anchorId="4ECAF2DE">
         <v:shapetype id="_x0000_t202" coordsize="21600,21600" o:spt="202" path="m,l,21600r21600,l21600,xe">
           <v:stroke joinstyle="miter"/>
           <v:path gradientshapeok="t" o:connecttype="rect"/>
         </v:shapetype>
-        <v:shape id="Text Box 215" o:spid="_x0000_s2049" type="#_x0000_t202" style="position:absolute;margin-left:55.05pt;margin-top:792.2pt;width:511.05pt;height:17.8pt;z-index:251661312;visibility:visible;mso-position-horizontal-relative:page;mso-position-vertical-relative:page" o:gfxdata="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" filled="f" stroked="f">
+        <v:shape id="Text Box 215" o:spid="_x0000_s2049" type="#_x0000_t202" style="position:absolute;margin-left:55.05pt;margin-top:792.2pt;width:511.05pt;height:17.8pt;z-index:251661312;visibility:visible;mso-wrap-style:square;mso-width-percent:0;mso-height-percent:0;mso-wrap-distance-left:9pt;mso-wrap-distance-top:0;mso-wrap-distance-right:9pt;mso-wrap-distance-bottom:0;mso-position-horizontal:absolute;mso-position-horizontal-relative:page;mso-position-vertical:absolute;mso-position-vertical-relative:page;mso-width-percent:0;mso-height-percent:0;mso-width-relative:page;mso-height-relative:page;v-text-anchor:top" o:gfxdata="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" filled="f" stroked="f">
           <v:textbox inset="0,0,0,0">
             <w:txbxContent>
               <w:p>
@@ -2339,15 +2378,15 @@
 </file>
 
 <file path=word/footnotes.xml><?xml version="1.0" encoding="utf-8"?>
-<w:footnotes xmlns:ve="http://schemas.openxmlformats.org/markup-compatibility/2006" xmlns:o="urn:schemas-microsoft-com:office:office" xmlns:r="http://schemas.openxmlformats.org/officeDocument/2006/relationships" xmlns:m="http://schemas.openxmlformats.org/officeDocument/2006/math" xmlns:v="urn:schemas-microsoft-com:vml" xmlns:wp="http://schemas.openxmlformats.org/drawingml/2006/wordprocessingDrawing" xmlns:w10="urn:schemas-microsoft-com:office:word" xmlns:w="http://schemas.openxmlformats.org/wordprocessingml/2006/main" xmlns:wne="http://schemas.microsoft.com/office/word/2006/wordml">
-  <w:footnote w:type="separator" w:id="0">
+<w:footnotes xmlns:wpc="http://schemas.microsoft.com/office/word/2010/wordprocessingCanvas" xmlns:cx="http://schemas.microsoft.com/office/drawing/2014/chartex" xmlns:cx1="http://schemas.microsoft.com/office/drawing/2015/9/8/chartex" xmlns:cx2="http://schemas.microsoft.com/office/drawing/2015/10/21/chartex" xmlns:cx3="http://schemas.microsoft.com/office/drawing/2016/5/9/chartex" xmlns:cx4="http://schemas.microsoft.com/office/drawing/2016/5/10/chartex" xmlns:cx5="http://schemas.microsoft.com/office/drawing/2016/5/11/chartex" xmlns:cx6="http://schemas.microsoft.com/office/drawing/2016/5/12/chartex" xmlns:cx7="http://schemas.microsoft.com/office/drawing/2016/5/13/chartex" xmlns:cx8="http://schemas.microsoft.com/office/drawing/2016/5/14/chartex" xmlns:mc="http://schemas.openxmlformats.org/markup-compatibility/2006" xmlns:aink="http://schemas.microsoft.com/office/drawing/2016/ink" xmlns:am3d="http://schemas.microsoft.com/office/drawing/2017/model3d" xmlns:o="urn:schemas-microsoft-com:office:office" xmlns:r="http://schemas.openxmlformats.org/officeDocument/2006/relationships" xmlns:m="http://schemas.openxmlformats.org/officeDocument/2006/math" xmlns:v="urn:schemas-microsoft-com:vml" xmlns:wp14="http://schemas.microsoft.com/office/word/2010/wordprocessingDrawing" xmlns:wp="http://schemas.openxmlformats.org/drawingml/2006/wordprocessingDrawing" xmlns:w10="urn:schemas-microsoft-com:office:word" xmlns:w="http://schemas.openxmlformats.org/wordprocessingml/2006/main" xmlns:w14="http://schemas.microsoft.com/office/word/2010/wordml" xmlns:w15="http://schemas.microsoft.com/office/word/2012/wordml" xmlns:w16cex="http://schemas.microsoft.com/office/word/2018/wordml/cex" xmlns:w16cid="http://schemas.microsoft.com/office/word/2016/wordml/cid" xmlns:w16="http://schemas.microsoft.com/office/word/2018/wordml" xmlns:w16se="http://schemas.microsoft.com/office/word/2015/wordml/symex" xmlns:wpg="http://schemas.microsoft.com/office/word/2010/wordprocessingGroup" xmlns:wpi="http://schemas.microsoft.com/office/word/2010/wordprocessingInk" xmlns:wne="http://schemas.microsoft.com/office/word/2006/wordml" xmlns:wps="http://schemas.microsoft.com/office/word/2010/wordprocessingShape" mc:Ignorable="w14 w15 w16se w16cid w16 w16cex wp14">
+  <w:footnote w:type="separator" w:id="-1">
     <w:p>
       <w:r>
         <w:separator/>
       </w:r>
     </w:p>
   </w:footnote>
-  <w:footnote w:type="continuationSeparator" w:id="1">
+  <w:footnote w:type="continuationSeparator" w:id="0">
     <w:p>
       <w:r>
         <w:continuationSeparator/>
@@ -2358,7 +2397,7 @@
 </file>
 
 <file path=word/header1.xml><?xml version="1.0" encoding="utf-8"?>
-<w:hdr xmlns:ve="http://schemas.openxmlformats.org/markup-compatibility/2006" xmlns:o="urn:schemas-microsoft-com:office:office" xmlns:r="http://schemas.openxmlformats.org/officeDocument/2006/relationships" xmlns:m="http://schemas.openxmlformats.org/officeDocument/2006/math" xmlns:v="urn:schemas-microsoft-com:vml" xmlns:wp="http://schemas.openxmlformats.org/drawingml/2006/wordprocessingDrawing" xmlns:w10="urn:schemas-microsoft-com:office:word" xmlns:w="http://schemas.openxmlformats.org/wordprocessingml/2006/main" xmlns:wne="http://schemas.microsoft.com/office/word/2006/wordml">
+<w:hdr xmlns:wpc="http://schemas.microsoft.com/office/word/2010/wordprocessingCanvas" xmlns:cx="http://schemas.microsoft.com/office/drawing/2014/chartex" xmlns:cx1="http://schemas.microsoft.com/office/drawing/2015/9/8/chartex" xmlns:cx2="http://schemas.microsoft.com/office/drawing/2015/10/21/chartex" xmlns:cx3="http://schemas.microsoft.com/office/drawing/2016/5/9/chartex" xmlns:cx4="http://schemas.microsoft.com/office/drawing/2016/5/10/chartex" xmlns:cx5="http://schemas.microsoft.com/office/drawing/2016/5/11/chartex" xmlns:cx6="http://schemas.microsoft.com/office/drawing/2016/5/12/chartex" xmlns:cx7="http://schemas.microsoft.com/office/drawing/2016/5/13/chartex" xmlns:cx8="http://schemas.microsoft.com/office/drawing/2016/5/14/chartex" xmlns:mc="http://schemas.openxmlformats.org/markup-compatibility/2006" xmlns:aink="http://schemas.microsoft.com/office/drawing/2016/ink" xmlns:am3d="http://schemas.microsoft.com/office/drawing/2017/model3d" xmlns:o="urn:schemas-microsoft-com:office:office" xmlns:r="http://schemas.openxmlformats.org/officeDocument/2006/relationships" xmlns:m="http://schemas.openxmlformats.org/officeDocument/2006/math" xmlns:v="urn:schemas-microsoft-com:vml" xmlns:wp14="http://schemas.microsoft.com/office/word/2010/wordprocessingDrawing" xmlns:wp="http://schemas.openxmlformats.org/drawingml/2006/wordprocessingDrawing" xmlns:w10="urn:schemas-microsoft-com:office:word" xmlns:w="http://schemas.openxmlformats.org/wordprocessingml/2006/main" xmlns:w14="http://schemas.microsoft.com/office/word/2010/wordml" xmlns:w15="http://schemas.microsoft.com/office/word/2012/wordml" xmlns:w16cex="http://schemas.microsoft.com/office/word/2018/wordml/cex" xmlns:w16cid="http://schemas.microsoft.com/office/word/2016/wordml/cid" xmlns:w16="http://schemas.microsoft.com/office/word/2018/wordml" xmlns:w16se="http://schemas.microsoft.com/office/word/2015/wordml/symex" xmlns:wpg="http://schemas.microsoft.com/office/word/2010/wordprocessingGroup" xmlns:wpi="http://schemas.microsoft.com/office/word/2010/wordprocessingInk" xmlns:wne="http://schemas.microsoft.com/office/word/2006/wordml" xmlns:wps="http://schemas.microsoft.com/office/word/2010/wordprocessingShape" mc:Ignorable="w14 w15 w16se w16cid w16 w16cex wp14">
   <w:p>
     <w:pPr>
       <w:pStyle w:val="Header"/>
@@ -2372,13 +2411,12 @@
       <w:rPr>
         <w:noProof/>
       </w:rPr>
-      <w:pict>
+      <w:pict w14:anchorId="45DE7700">
         <v:shapetype id="_x0000_t202" coordsize="21600,21600" o:spt="202" path="m,l,21600r21600,l21600,xe">
           <v:stroke joinstyle="miter"/>
           <v:path gradientshapeok="t" o:connecttype="rect"/>
         </v:shapetype>
-        <v:shape id="Text Box 1" o:spid="_x0000_s2050" type="#_x0000_t202" style="position:absolute;margin-left:337.35pt;margin-top:9.95pt;width:161.7pt;height:26.85pt;z-index:251659264;visibility:visible;mso-width-relative:margin;mso-height-relative:margin" o:gfxdata="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" filled="f" stroked="f">
-          <v:path arrowok="t"/>
+        <v:shape id="Text Box 1" o:spid="_x0000_s2050" type="#_x0000_t202" style="position:absolute;margin-left:337.35pt;margin-top:9.95pt;width:161.7pt;height:26.85pt;z-index:251659264;visibility:visible;mso-wrap-style:square;mso-width-percent:0;mso-height-percent:0;mso-wrap-distance-left:9pt;mso-wrap-distance-top:0;mso-wrap-distance-right:9pt;mso-wrap-distance-bottom:0;mso-position-horizontal:absolute;mso-position-horizontal-relative:text;mso-position-vertical:absolute;mso-position-vertical-relative:text;mso-width-percent:0;mso-height-percent:0;mso-width-relative:margin;mso-height-relative:margin;v-text-anchor:top" o:gfxdata="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" filled="f" stroked="f">
           <v:textbox>
             <w:txbxContent>
               <w:p>
@@ -2405,7 +2443,6 @@
     </w:r>
     <w:r>
       <w:rPr>
-        <w:rStyle w:val="Normal"/>
         <w:rFonts w:ascii="Times New Roman" w:eastAsia="Times New Roman" w:hAnsi="Times New Roman" w:cs="Times New Roman"/>
         <w:snapToGrid w:val="0"/>
         <w:color w:val="000000"/>
@@ -2415,7 +2452,6 @@
         <w:u w:color="000000"/>
         <w:bdr w:val="none" w:sz="0" w:space="0" w:color="000000"/>
         <w:shd w:val="clear" w:color="000000" w:fill="000000"/>
-        <w:lang/>
       </w:rPr>
       <w:t xml:space="preserve"> </w:t>
     </w:r>
@@ -2424,7 +2460,7 @@
         <w:noProof/>
       </w:rPr>
       <w:drawing>
-        <wp:inline distT="0" distB="0" distL="0" distR="0">
+        <wp:inline distT="0" distB="0" distL="0" distR="0" wp14:anchorId="680DBAE5" wp14:editId="71C7C26C">
           <wp:extent cx="565741" cy="482151"/>
           <wp:effectExtent l="0" t="0" r="5759" b="0"/>
           <wp:docPr id="1" name="Picture 1" descr="C:\puzzles-cloud-docs-site\images\icon_logo.png"/>
@@ -2487,8 +2523,8 @@
 </file>
 
 <file path=word/numbering.xml><?xml version="1.0" encoding="utf-8"?>
-<w:numbering xmlns:ve="http://schemas.openxmlformats.org/markup-compatibility/2006" xmlns:o="urn:schemas-microsoft-com:office:office" xmlns:r="http://schemas.openxmlformats.org/officeDocument/2006/relationships" xmlns:m="http://schemas.openxmlformats.org/officeDocument/2006/math" xmlns:v="urn:schemas-microsoft-com:vml" xmlns:wp="http://schemas.openxmlformats.org/drawingml/2006/wordprocessingDrawing" xmlns:w10="urn:schemas-microsoft-com:office:word" xmlns:w="http://schemas.openxmlformats.org/wordprocessingml/2006/main" xmlns:wne="http://schemas.microsoft.com/office/word/2006/wordml">
-  <w:abstractNum w:abstractNumId="0">
+<w:numbering xmlns:wpc="http://schemas.microsoft.com/office/word/2010/wordprocessingCanvas" xmlns:cx="http://schemas.microsoft.com/office/drawing/2014/chartex" xmlns:cx1="http://schemas.microsoft.com/office/drawing/2015/9/8/chartex" xmlns:cx2="http://schemas.microsoft.com/office/drawing/2015/10/21/chartex" xmlns:cx3="http://schemas.microsoft.com/office/drawing/2016/5/9/chartex" xmlns:cx4="http://schemas.microsoft.com/office/drawing/2016/5/10/chartex" xmlns:cx5="http://schemas.microsoft.com/office/drawing/2016/5/11/chartex" xmlns:cx6="http://schemas.microsoft.com/office/drawing/2016/5/12/chartex" xmlns:cx7="http://schemas.microsoft.com/office/drawing/2016/5/13/chartex" xmlns:cx8="http://schemas.microsoft.com/office/drawing/2016/5/14/chartex" xmlns:mc="http://schemas.openxmlformats.org/markup-compatibility/2006" xmlns:aink="http://schemas.microsoft.com/office/drawing/2016/ink" xmlns:am3d="http://schemas.microsoft.com/office/drawing/2017/model3d" xmlns:o="urn:schemas-microsoft-com:office:office" xmlns:r="http://schemas.openxmlformats.org/officeDocument/2006/relationships" xmlns:m="http://schemas.openxmlformats.org/officeDocument/2006/math" xmlns:v="urn:schemas-microsoft-com:vml" xmlns:wp14="http://schemas.microsoft.com/office/word/2010/wordprocessingDrawing" xmlns:wp="http://schemas.openxmlformats.org/drawingml/2006/wordprocessingDrawing" xmlns:w10="urn:schemas-microsoft-com:office:word" xmlns:w="http://schemas.openxmlformats.org/wordprocessingml/2006/main" xmlns:w14="http://schemas.microsoft.com/office/word/2010/wordml" xmlns:w15="http://schemas.microsoft.com/office/word/2012/wordml" xmlns:w16cex="http://schemas.microsoft.com/office/word/2018/wordml/cex" xmlns:w16cid="http://schemas.microsoft.com/office/word/2016/wordml/cid" xmlns:w16="http://schemas.microsoft.com/office/word/2018/wordml" xmlns:w16se="http://schemas.microsoft.com/office/word/2015/wordml/symex" xmlns:wpg="http://schemas.microsoft.com/office/word/2010/wordprocessingGroup" xmlns:wpi="http://schemas.microsoft.com/office/word/2010/wordprocessingInk" xmlns:wne="http://schemas.microsoft.com/office/word/2006/wordml" xmlns:wps="http://schemas.microsoft.com/office/word/2010/wordprocessingShape" mc:Ignorable="w14 w15 w16se w16cid w16 w16cex wp14">
+  <w:abstractNum w:abstractNumId="0" w15:restartNumberingAfterBreak="0">
     <w:nsid w:val="01D21550"/>
     <w:multiLevelType w:val="hybridMultilevel"/>
     <w:tmpl w:val="9C724D3C"/>
@@ -2574,7 +2610,7 @@
       </w:pPr>
     </w:lvl>
   </w:abstractNum>
-  <w:abstractNum w:abstractNumId="1">
+  <w:abstractNum w:abstractNumId="1" w15:restartNumberingAfterBreak="0">
     <w:nsid w:val="24D715DE"/>
     <w:multiLevelType w:val="multilevel"/>
     <w:tmpl w:val="76309EBE"/>
@@ -2712,7 +2748,7 @@
       </w:rPr>
     </w:lvl>
   </w:abstractNum>
-  <w:abstractNum w:abstractNumId="2">
+  <w:abstractNum w:abstractNumId="2" w15:restartNumberingAfterBreak="0">
     <w:nsid w:val="48F51E4C"/>
     <w:multiLevelType w:val="multilevel"/>
     <w:tmpl w:val="41966DC2"/>
@@ -2825,7 +2861,7 @@
       </w:rPr>
     </w:lvl>
   </w:abstractNum>
-  <w:abstractNum w:abstractNumId="3">
+  <w:abstractNum w:abstractNumId="3" w15:restartNumberingAfterBreak="0">
     <w:nsid w:val="502C60E4"/>
     <w:multiLevelType w:val="multilevel"/>
     <w:tmpl w:val="04090025"/>
@@ -2939,7 +2975,7 @@
       </w:rPr>
     </w:lvl>
   </w:abstractNum>
-  <w:abstractNum w:abstractNumId="4">
+  <w:abstractNum w:abstractNumId="4" w15:restartNumberingAfterBreak="0">
     <w:nsid w:val="50EE7EDD"/>
     <w:multiLevelType w:val="multilevel"/>
     <w:tmpl w:val="8D765B40"/>
@@ -3062,7 +3098,7 @@
       </w:rPr>
     </w:lvl>
   </w:abstractNum>
-  <w:abstractNum w:abstractNumId="5">
+  <w:abstractNum w:abstractNumId="5" w15:restartNumberingAfterBreak="0">
     <w:nsid w:val="57BF79B4"/>
     <w:multiLevelType w:val="multilevel"/>
     <w:tmpl w:val="97D07002"/>
@@ -3211,7 +3247,7 @@
       </w:rPr>
     </w:lvl>
   </w:abstractNum>
-  <w:abstractNum w:abstractNumId="6">
+  <w:abstractNum w:abstractNumId="6" w15:restartNumberingAfterBreak="0">
     <w:nsid w:val="5E2D36FB"/>
     <w:multiLevelType w:val="hybridMultilevel"/>
     <w:tmpl w:val="ECE0CE64"/>
@@ -3353,7 +3389,7 @@
       </w:rPr>
     </w:lvl>
   </w:abstractNum>
-  <w:abstractNum w:abstractNumId="7">
+  <w:abstractNum w:abstractNumId="7" w15:restartNumberingAfterBreak="0">
     <w:nsid w:val="69E307B5"/>
     <w:multiLevelType w:val="hybridMultilevel"/>
     <w:tmpl w:val="7E4CA2BE"/>
@@ -3495,7 +3531,7 @@
       </w:rPr>
     </w:lvl>
   </w:abstractNum>
-  <w:abstractNum w:abstractNumId="8">
+  <w:abstractNum w:abstractNumId="8" w15:restartNumberingAfterBreak="0">
     <w:nsid w:val="6C8566C5"/>
     <w:multiLevelType w:val="hybridMultilevel"/>
     <w:tmpl w:val="9D30AEF8"/>
@@ -3581,7 +3617,7 @@
       </w:pPr>
     </w:lvl>
   </w:abstractNum>
-  <w:abstractNum w:abstractNumId="9">
+  <w:abstractNum w:abstractNumId="9" w15:restartNumberingAfterBreak="0">
     <w:nsid w:val="70442F59"/>
     <w:multiLevelType w:val="hybridMultilevel"/>
     <w:tmpl w:val="D5D02DD4"/>
@@ -3720,7 +3756,7 @@
       </w:rPr>
     </w:lvl>
   </w:abstractNum>
-  <w:abstractNum w:abstractNumId="10">
+  <w:abstractNum w:abstractNumId="10" w15:restartNumberingAfterBreak="0">
     <w:nsid w:val="71B27FA0"/>
     <w:multiLevelType w:val="hybridMultilevel"/>
     <w:tmpl w:val="DAB8806E"/>
@@ -3861,7 +3897,7 @@
       </w:rPr>
     </w:lvl>
   </w:abstractNum>
-  <w:abstractNum w:abstractNumId="11">
+  <w:abstractNum w:abstractNumId="11" w15:restartNumberingAfterBreak="0">
     <w:nsid w:val="763938A9"/>
     <w:multiLevelType w:val="multilevel"/>
     <w:tmpl w:val="B7E0A3DC"/>
@@ -4042,7 +4078,7 @@
 </file>
 
 <file path=word/styles.xml><?xml version="1.0" encoding="utf-8"?>
-<w:styles xmlns:r="http://schemas.openxmlformats.org/officeDocument/2006/relationships" xmlns:w="http://schemas.openxmlformats.org/wordprocessingml/2006/main">
+<w:styles xmlns:mc="http://schemas.openxmlformats.org/markup-compatibility/2006" xmlns:r="http://schemas.openxmlformats.org/officeDocument/2006/relationships" xmlns:w="http://schemas.openxmlformats.org/wordprocessingml/2006/main" xmlns:w14="http://schemas.microsoft.com/office/word/2010/wordml" xmlns:w15="http://schemas.microsoft.com/office/word/2012/wordml" xmlns:w16cex="http://schemas.microsoft.com/office/word/2018/wordml/cex" xmlns:w16cid="http://schemas.microsoft.com/office/word/2016/wordml/cid" xmlns:w16="http://schemas.microsoft.com/office/word/2018/wordml" xmlns:w16se="http://schemas.microsoft.com/office/word/2015/wordml/symex" mc:Ignorable="w14 w15 w16se w16cid w16 w16cex">
   <w:docDefaults>
     <w:rPrDefault>
       <w:rPr>
@@ -4054,146 +4090,382 @@
     </w:rPrDefault>
     <w:pPrDefault/>
   </w:docDefaults>
-  <w:latentStyles w:defLockedState="0" w:defUIPriority="99" w:defSemiHidden="1" w:defUnhideWhenUsed="1" w:defQFormat="0" w:count="267">
-    <w:lsdException w:name="Normal" w:semiHidden="0" w:uiPriority="0" w:unhideWhenUsed="0" w:qFormat="1"/>
-    <w:lsdException w:name="heading 1" w:semiHidden="0" w:unhideWhenUsed="0" w:qFormat="1"/>
-    <w:lsdException w:name="heading 2" w:qFormat="1"/>
-    <w:lsdException w:name="heading 3" w:qFormat="1"/>
-    <w:lsdException w:name="heading 4" w:qFormat="1"/>
-    <w:lsdException w:name="heading 5" w:uiPriority="9" w:qFormat="1"/>
-    <w:lsdException w:name="heading 6" w:uiPriority="9" w:qFormat="1"/>
-    <w:lsdException w:name="heading 7" w:uiPriority="9"/>
-    <w:lsdException w:name="heading 8" w:uiPriority="9" w:qFormat="1"/>
-    <w:lsdException w:name="heading 9" w:uiPriority="9" w:qFormat="1"/>
-    <w:lsdException w:name="toc 1" w:uiPriority="39"/>
-    <w:lsdException w:name="toc 2" w:uiPriority="39"/>
-    <w:lsdException w:name="toc 3" w:uiPriority="39"/>
-    <w:lsdException w:name="toc 4" w:uiPriority="39"/>
-    <w:lsdException w:name="toc 5" w:uiPriority="39"/>
-    <w:lsdException w:name="toc 6" w:uiPriority="39"/>
-    <w:lsdException w:name="toc 7" w:uiPriority="39"/>
-    <w:lsdException w:name="toc 8" w:uiPriority="39"/>
-    <w:lsdException w:name="toc 9" w:uiPriority="39"/>
-    <w:lsdException w:name="annotation text" w:uiPriority="0"/>
-    <w:lsdException w:name="caption" w:uiPriority="0"/>
-    <w:lsdException w:name="Title" w:semiHidden="0" w:uiPriority="10" w:unhideWhenUsed="0"/>
-    <w:lsdException w:name="Default Paragraph Font" w:uiPriority="1"/>
-    <w:lsdException w:name="Body Text" w:uiPriority="0"/>
-    <w:lsdException w:name="Subtitle" w:semiHidden="0" w:unhideWhenUsed="0"/>
-    <w:lsdException w:name="Strong" w:semiHidden="0" w:uiPriority="22" w:unhideWhenUsed="0" w:qFormat="1"/>
-    <w:lsdException w:name="Emphasis" w:semiHidden="0" w:uiPriority="20" w:unhideWhenUsed="0" w:qFormat="1"/>
-    <w:lsdException w:name="Table Grid" w:semiHidden="0" w:uiPriority="39" w:unhideWhenUsed="0"/>
-    <w:lsdException w:name="Placeholder Text" w:unhideWhenUsed="0"/>
-    <w:lsdException w:name="No Spacing" w:semiHidden="0" w:uiPriority="1" w:unhideWhenUsed="0" w:qFormat="1"/>
-    <w:lsdException w:name="Light Shading" w:semiHidden="0" w:uiPriority="60" w:unhideWhenUsed="0"/>
-    <w:lsdException w:name="Light List" w:semiHidden="0" w:uiPriority="61" w:unhideWhenUsed="0"/>
-    <w:lsdException w:name="Light Grid" w:semiHidden="0" w:uiPriority="62" w:unhideWhenUsed="0"/>
-    <w:lsdException w:name="Medium Shading 1" w:semiHidden="0" w:uiPriority="63" w:unhideWhenUsed="0"/>
-    <w:lsdException w:name="Medium Shading 2" w:semiHidden="0" w:uiPriority="64" w:unhideWhenUsed="0"/>
-    <w:lsdException w:name="Medium List 1" w:semiHidden="0" w:uiPriority="65" w:unhideWhenUsed="0"/>
-    <w:lsdException w:name="Medium List 2" w:semiHidden="0" w:uiPriority="66" w:unhideWhenUsed="0"/>
-    <w:lsdException w:name="Medium Grid 1" w:semiHidden="0" w:uiPriority="67" w:unhideWhenUsed="0"/>
-    <w:lsdException w:name="Medium Grid 2" w:semiHidden="0" w:uiPriority="68" w:unhideWhenUsed="0"/>
-    <w:lsdException w:name="Medium Grid 3" w:semiHidden="0" w:uiPriority="69" w:unhideWhenUsed="0"/>
-    <w:lsdException w:name="Dark List" w:semiHidden="0" w:uiPriority="70" w:unhideWhenUsed="0"/>
-    <w:lsdException w:name="Colorful Shading" w:semiHidden="0" w:uiPriority="71" w:unhideWhenUsed="0"/>
-    <w:lsdException w:name="Colorful List" w:semiHidden="0" w:uiPriority="72" w:unhideWhenUsed="0"/>
-    <w:lsdException w:name="Colorful Grid" w:semiHidden="0" w:uiPriority="73" w:unhideWhenUsed="0"/>
-    <w:lsdException w:name="Light Shading Accent 1" w:semiHidden="0" w:uiPriority="60" w:unhideWhenUsed="0"/>
-    <w:lsdException w:name="Light List Accent 1" w:semiHidden="0" w:uiPriority="61" w:unhideWhenUsed="0"/>
-    <w:lsdException w:name="Light Grid Accent 1" w:semiHidden="0" w:uiPriority="62" w:unhideWhenUsed="0"/>
-    <w:lsdException w:name="Medium Shading 1 Accent 1" w:semiHidden="0" w:uiPriority="63" w:unhideWhenUsed="0"/>
-    <w:lsdException w:name="Medium Shading 2 Accent 1" w:semiHidden="0" w:uiPriority="64" w:unhideWhenUsed="0"/>
-    <w:lsdException w:name="Medium List 1 Accent 1" w:semiHidden="0" w:uiPriority="65" w:unhideWhenUsed="0"/>
-    <w:lsdException w:name="Revision" w:unhideWhenUsed="0"/>
-    <w:lsdException w:name="List Paragraph" w:semiHidden="0" w:uiPriority="34" w:unhideWhenUsed="0"/>
-    <w:lsdException w:name="Quote" w:semiHidden="0" w:uiPriority="29" w:unhideWhenUsed="0"/>
-    <w:lsdException w:name="Intense Quote" w:semiHidden="0" w:uiPriority="30" w:unhideWhenUsed="0" w:qFormat="1"/>
-    <w:lsdException w:name="Medium List 2 Accent 1" w:semiHidden="0" w:uiPriority="66" w:unhideWhenUsed="0"/>
-    <w:lsdException w:name="Medium Grid 1 Accent 1" w:semiHidden="0" w:uiPriority="67" w:unhideWhenUsed="0"/>
-    <w:lsdException w:name="Medium Grid 2 Accent 1" w:semiHidden="0" w:uiPriority="68" w:unhideWhenUsed="0"/>
-    <w:lsdException w:name="Medium Grid 3 Accent 1" w:semiHidden="0" w:uiPriority="69" w:unhideWhenUsed="0"/>
-    <w:lsdException w:name="Dark List Accent 1" w:semiHidden="0" w:uiPriority="70" w:unhideWhenUsed="0"/>
-    <w:lsdException w:name="Colorful Shading Accent 1" w:semiHidden="0" w:uiPriority="71" w:unhideWhenUsed="0"/>
-    <w:lsdException w:name="Colorful List Accent 1" w:semiHidden="0" w:uiPriority="72" w:unhideWhenUsed="0"/>
-    <w:lsdException w:name="Colorful Grid Accent 1" w:semiHidden="0" w:uiPriority="73" w:unhideWhenUsed="0"/>
-    <w:lsdException w:name="Light Shading Accent 2" w:semiHidden="0" w:uiPriority="60" w:unhideWhenUsed="0"/>
-    <w:lsdException w:name="Light List Accent 2" w:semiHidden="0" w:uiPriority="61" w:unhideWhenUsed="0"/>
-    <w:lsdException w:name="Light Grid Accent 2" w:semiHidden="0" w:uiPriority="62" w:unhideWhenUsed="0"/>
-    <w:lsdException w:name="Medium Shading 1 Accent 2" w:semiHidden="0" w:uiPriority="63" w:unhideWhenUsed="0"/>
-    <w:lsdException w:name="Medium Shading 2 Accent 2" w:semiHidden="0" w:uiPriority="64" w:unhideWhenUsed="0"/>
-    <w:lsdException w:name="Medium List 1 Accent 2" w:semiHidden="0" w:uiPriority="65" w:unhideWhenUsed="0"/>
-    <w:lsdException w:name="Medium List 2 Accent 2" w:semiHidden="0" w:uiPriority="66" w:unhideWhenUsed="0"/>
-    <w:lsdException w:name="Medium Grid 1 Accent 2" w:semiHidden="0" w:uiPriority="67" w:unhideWhenUsed="0"/>
-    <w:lsdException w:name="Medium Grid 2 Accent 2" w:semiHidden="0" w:uiPriority="68" w:unhideWhenUsed="0"/>
-    <w:lsdException w:name="Medium Grid 3 Accent 2" w:semiHidden="0" w:uiPriority="69" w:unhideWhenUsed="0"/>
-    <w:lsdException w:name="Dark List Accent 2" w:semiHidden="0" w:uiPriority="70" w:unhideWhenUsed="0"/>
-    <w:lsdException w:name="Colorful Shading Accent 2" w:semiHidden="0" w:uiPriority="71" w:unhideWhenUsed="0"/>
-    <w:lsdException w:name="Colorful List Accent 2" w:semiHidden="0" w:uiPriority="72" w:unhideWhenUsed="0"/>
-    <w:lsdException w:name="Colorful Grid Accent 2" w:semiHidden="0" w:uiPriority="73" w:unhideWhenUsed="0"/>
-    <w:lsdException w:name="Light Shading Accent 3" w:semiHidden="0" w:uiPriority="60" w:unhideWhenUsed="0"/>
-    <w:lsdException w:name="Light List Accent 3" w:semiHidden="0" w:uiPriority="61" w:unhideWhenUsed="0"/>
-    <w:lsdException w:name="Light Grid Accent 3" w:semiHidden="0" w:uiPriority="62" w:unhideWhenUsed="0"/>
-    <w:lsdException w:name="Medium Shading 1 Accent 3" w:semiHidden="0" w:uiPriority="63" w:unhideWhenUsed="0"/>
-    <w:lsdException w:name="Medium Shading 2 Accent 3" w:semiHidden="0" w:uiPriority="64" w:unhideWhenUsed="0"/>
-    <w:lsdException w:name="Medium List 1 Accent 3" w:semiHidden="0" w:uiPriority="65" w:unhideWhenUsed="0"/>
-    <w:lsdException w:name="Medium List 2 Accent 3" w:semiHidden="0" w:uiPriority="66" w:unhideWhenUsed="0"/>
-    <w:lsdException w:name="Medium Grid 1 Accent 3" w:semiHidden="0" w:uiPriority="67" w:unhideWhenUsed="0"/>
-    <w:lsdException w:name="Medium Grid 2 Accent 3" w:semiHidden="0" w:uiPriority="68" w:unhideWhenUsed="0"/>
-    <w:lsdException w:name="Medium Grid 3 Accent 3" w:semiHidden="0" w:uiPriority="69" w:unhideWhenUsed="0"/>
-    <w:lsdException w:name="Dark List Accent 3" w:semiHidden="0" w:uiPriority="70" w:unhideWhenUsed="0"/>
-    <w:lsdException w:name="Colorful Shading Accent 3" w:semiHidden="0" w:uiPriority="71" w:unhideWhenUsed="0"/>
-    <w:lsdException w:name="Colorful List Accent 3" w:semiHidden="0" w:uiPriority="72" w:unhideWhenUsed="0"/>
-    <w:lsdException w:name="Colorful Grid Accent 3" w:semiHidden="0" w:uiPriority="73" w:unhideWhenUsed="0"/>
-    <w:lsdException w:name="Light Shading Accent 4" w:semiHidden="0" w:uiPriority="60" w:unhideWhenUsed="0"/>
-    <w:lsdException w:name="Light List Accent 4" w:semiHidden="0" w:uiPriority="61" w:unhideWhenUsed="0"/>
-    <w:lsdException w:name="Light Grid Accent 4" w:semiHidden="0" w:uiPriority="62" w:unhideWhenUsed="0"/>
-    <w:lsdException w:name="Medium Shading 1 Accent 4" w:semiHidden="0" w:uiPriority="63" w:unhideWhenUsed="0"/>
-    <w:lsdException w:name="Medium Shading 2 Accent 4" w:semiHidden="0" w:uiPriority="64" w:unhideWhenUsed="0"/>
-    <w:lsdException w:name="Medium List 1 Accent 4" w:semiHidden="0" w:uiPriority="65" w:unhideWhenUsed="0"/>
-    <w:lsdException w:name="Medium List 2 Accent 4" w:semiHidden="0" w:uiPriority="66" w:unhideWhenUsed="0"/>
-    <w:lsdException w:name="Medium Grid 1 Accent 4" w:semiHidden="0" w:uiPriority="67" w:unhideWhenUsed="0"/>
-    <w:lsdException w:name="Medium Grid 2 Accent 4" w:semiHidden="0" w:uiPriority="68" w:unhideWhenUsed="0"/>
-    <w:lsdException w:name="Medium Grid 3 Accent 4" w:semiHidden="0" w:uiPriority="69" w:unhideWhenUsed="0"/>
-    <w:lsdException w:name="Dark List Accent 4" w:semiHidden="0" w:uiPriority="70" w:unhideWhenUsed="0"/>
-    <w:lsdException w:name="Colorful Shading Accent 4" w:semiHidden="0" w:uiPriority="71" w:unhideWhenUsed="0"/>
-    <w:lsdException w:name="Colorful List Accent 4" w:semiHidden="0" w:uiPriority="72" w:unhideWhenUsed="0"/>
-    <w:lsdException w:name="Colorful Grid Accent 4" w:semiHidden="0" w:uiPriority="73" w:unhideWhenUsed="0"/>
-    <w:lsdException w:name="Light Shading Accent 5" w:semiHidden="0" w:uiPriority="60" w:unhideWhenUsed="0"/>
-    <w:lsdException w:name="Light List Accent 5" w:semiHidden="0" w:uiPriority="61" w:unhideWhenUsed="0"/>
-    <w:lsdException w:name="Light Grid Accent 5" w:semiHidden="0" w:uiPriority="62" w:unhideWhenUsed="0"/>
-    <w:lsdException w:name="Medium Shading 1 Accent 5" w:semiHidden="0" w:uiPriority="63" w:unhideWhenUsed="0"/>
-    <w:lsdException w:name="Medium Shading 2 Accent 5" w:semiHidden="0" w:uiPriority="64" w:unhideWhenUsed="0"/>
-    <w:lsdException w:name="Medium List 1 Accent 5" w:semiHidden="0" w:uiPriority="65" w:unhideWhenUsed="0"/>
-    <w:lsdException w:name="Medium List 2 Accent 5" w:semiHidden="0" w:uiPriority="66" w:unhideWhenUsed="0"/>
-    <w:lsdException w:name="Medium Grid 1 Accent 5" w:semiHidden="0" w:uiPriority="67" w:unhideWhenUsed="0"/>
-    <w:lsdException w:name="Medium Grid 2 Accent 5" w:semiHidden="0" w:uiPriority="68" w:unhideWhenUsed="0"/>
-    <w:lsdException w:name="Medium Grid 3 Accent 5" w:semiHidden="0" w:uiPriority="69" w:unhideWhenUsed="0"/>
-    <w:lsdException w:name="Dark List Accent 5" w:semiHidden="0" w:uiPriority="70" w:unhideWhenUsed="0"/>
-    <w:lsdException w:name="Colorful Shading Accent 5" w:semiHidden="0" w:uiPriority="71" w:unhideWhenUsed="0"/>
-    <w:lsdException w:name="Colorful List Accent 5" w:semiHidden="0" w:uiPriority="72" w:unhideWhenUsed="0"/>
-    <w:lsdException w:name="Colorful Grid Accent 5" w:semiHidden="0" w:uiPriority="73" w:unhideWhenUsed="0"/>
-    <w:lsdException w:name="Light Shading Accent 6" w:semiHidden="0" w:uiPriority="60" w:unhideWhenUsed="0"/>
-    <w:lsdException w:name="Light List Accent 6" w:semiHidden="0" w:uiPriority="61" w:unhideWhenUsed="0"/>
-    <w:lsdException w:name="Light Grid Accent 6" w:semiHidden="0" w:uiPriority="62" w:unhideWhenUsed="0"/>
-    <w:lsdException w:name="Medium Shading 1 Accent 6" w:semiHidden="0" w:uiPriority="63" w:unhideWhenUsed="0"/>
-    <w:lsdException w:name="Medium Shading 2 Accent 6" w:semiHidden="0" w:uiPriority="64" w:unhideWhenUsed="0"/>
-    <w:lsdException w:name="Medium List 1 Accent 6" w:semiHidden="0" w:uiPriority="65" w:unhideWhenUsed="0"/>
-    <w:lsdException w:name="Medium List 2 Accent 6" w:semiHidden="0" w:uiPriority="66" w:unhideWhenUsed="0"/>
-    <w:lsdException w:name="Medium Grid 1 Accent 6" w:semiHidden="0" w:uiPriority="67" w:unhideWhenUsed="0"/>
-    <w:lsdException w:name="Medium Grid 2 Accent 6" w:semiHidden="0" w:uiPriority="68" w:unhideWhenUsed="0"/>
-    <w:lsdException w:name="Medium Grid 3 Accent 6" w:semiHidden="0" w:uiPriority="69" w:unhideWhenUsed="0"/>
-    <w:lsdException w:name="Dark List Accent 6" w:semiHidden="0" w:uiPriority="70" w:unhideWhenUsed="0"/>
-    <w:lsdException w:name="Colorful Shading Accent 6" w:semiHidden="0" w:uiPriority="71" w:unhideWhenUsed="0"/>
-    <w:lsdException w:name="Colorful List Accent 6" w:semiHidden="0" w:uiPriority="72" w:unhideWhenUsed="0"/>
-    <w:lsdException w:name="Colorful Grid Accent 6" w:semiHidden="0" w:uiPriority="73" w:unhideWhenUsed="0"/>
-    <w:lsdException w:name="Subtle Emphasis" w:semiHidden="0" w:uiPriority="19" w:unhideWhenUsed="0"/>
-    <w:lsdException w:name="Intense Emphasis" w:semiHidden="0" w:uiPriority="21" w:unhideWhenUsed="0"/>
-    <w:lsdException w:name="Subtle Reference" w:semiHidden="0" w:uiPriority="31" w:unhideWhenUsed="0"/>
-    <w:lsdException w:name="Intense Reference" w:semiHidden="0" w:uiPriority="32" w:unhideWhenUsed="0"/>
-    <w:lsdException w:name="Book Title" w:semiHidden="0" w:uiPriority="33" w:unhideWhenUsed="0"/>
-    <w:lsdException w:name="Bibliography" w:uiPriority="37"/>
-    <w:lsdException w:name="TOC Heading" w:uiPriority="39"/>
+  <w:latentStyles w:defLockedState="0" w:defUIPriority="99" w:defSemiHidden="0" w:defUnhideWhenUsed="0" w:defQFormat="0" w:count="376">
+    <w:lsdException w:name="Normal" w:uiPriority="0" w:qFormat="1"/>
+    <w:lsdException w:name="heading 1" w:qFormat="1"/>
+    <w:lsdException w:name="heading 2" w:semiHidden="1" w:unhideWhenUsed="1" w:qFormat="1"/>
+    <w:lsdException w:name="heading 3" w:semiHidden="1" w:unhideWhenUsed="1" w:qFormat="1"/>
+    <w:lsdException w:name="heading 4" w:semiHidden="1" w:unhideWhenUsed="1" w:qFormat="1"/>
+    <w:lsdException w:name="heading 5" w:semiHidden="1" w:uiPriority="9" w:unhideWhenUsed="1" w:qFormat="1"/>
+    <w:lsdException w:name="heading 6" w:semiHidden="1" w:uiPriority="9" w:unhideWhenUsed="1" w:qFormat="1"/>
+    <w:lsdException w:name="heading 7" w:semiHidden="1" w:uiPriority="9" w:unhideWhenUsed="1"/>
+    <w:lsdException w:name="heading 8" w:semiHidden="1" w:uiPriority="9" w:unhideWhenUsed="1" w:qFormat="1"/>
+    <w:lsdException w:name="heading 9" w:semiHidden="1" w:uiPriority="9" w:unhideWhenUsed="1" w:qFormat="1"/>
+    <w:lsdException w:name="index 1" w:semiHidden="1" w:unhideWhenUsed="1"/>
+    <w:lsdException w:name="index 2" w:semiHidden="1" w:unhideWhenUsed="1"/>
+    <w:lsdException w:name="index 3" w:semiHidden="1" w:unhideWhenUsed="1"/>
+    <w:lsdException w:name="index 4" w:semiHidden="1" w:unhideWhenUsed="1"/>
+    <w:lsdException w:name="index 5" w:semiHidden="1" w:unhideWhenUsed="1"/>
+    <w:lsdException w:name="index 6" w:semiHidden="1" w:unhideWhenUsed="1"/>
+    <w:lsdException w:name="index 7" w:semiHidden="1" w:unhideWhenUsed="1"/>
+    <w:lsdException w:name="index 8" w:semiHidden="1" w:unhideWhenUsed="1"/>
+    <w:lsdException w:name="index 9" w:semiHidden="1" w:unhideWhenUsed="1"/>
+    <w:lsdException w:name="toc 1" w:semiHidden="1" w:uiPriority="39" w:unhideWhenUsed="1"/>
+    <w:lsdException w:name="toc 2" w:semiHidden="1" w:uiPriority="39" w:unhideWhenUsed="1"/>
+    <w:lsdException w:name="toc 3" w:semiHidden="1" w:uiPriority="39" w:unhideWhenUsed="1"/>
+    <w:lsdException w:name="toc 4" w:semiHidden="1" w:uiPriority="39" w:unhideWhenUsed="1"/>
+    <w:lsdException w:name="toc 5" w:semiHidden="1" w:uiPriority="39" w:unhideWhenUsed="1"/>
+    <w:lsdException w:name="toc 6" w:semiHidden="1" w:uiPriority="39" w:unhideWhenUsed="1"/>
+    <w:lsdException w:name="toc 7" w:semiHidden="1" w:uiPriority="39" w:unhideWhenUsed="1"/>
+    <w:lsdException w:name="toc 8" w:semiHidden="1" w:uiPriority="39" w:unhideWhenUsed="1"/>
+    <w:lsdException w:name="toc 9" w:semiHidden="1" w:uiPriority="39" w:unhideWhenUsed="1"/>
+    <w:lsdException w:name="Normal Indent" w:semiHidden="1" w:unhideWhenUsed="1"/>
+    <w:lsdException w:name="footnote text" w:semiHidden="1" w:unhideWhenUsed="1"/>
+    <w:lsdException w:name="annotation text" w:semiHidden="1" w:uiPriority="0" w:unhideWhenUsed="1"/>
+    <w:lsdException w:name="header" w:semiHidden="1" w:unhideWhenUsed="1"/>
+    <w:lsdException w:name="footer" w:semiHidden="1" w:unhideWhenUsed="1"/>
+    <w:lsdException w:name="index heading" w:semiHidden="1" w:unhideWhenUsed="1"/>
+    <w:lsdException w:name="caption" w:semiHidden="1" w:uiPriority="0" w:unhideWhenUsed="1"/>
+    <w:lsdException w:name="table of figures" w:semiHidden="1" w:unhideWhenUsed="1"/>
+    <w:lsdException w:name="envelope address" w:semiHidden="1" w:unhideWhenUsed="1"/>
+    <w:lsdException w:name="envelope return" w:semiHidden="1" w:unhideWhenUsed="1"/>
+    <w:lsdException w:name="footnote reference" w:semiHidden="1" w:unhideWhenUsed="1"/>
+    <w:lsdException w:name="annotation reference" w:semiHidden="1" w:unhideWhenUsed="1"/>
+    <w:lsdException w:name="line number" w:semiHidden="1" w:unhideWhenUsed="1"/>
+    <w:lsdException w:name="page number" w:semiHidden="1" w:unhideWhenUsed="1"/>
+    <w:lsdException w:name="endnote reference" w:semiHidden="1" w:unhideWhenUsed="1"/>
+    <w:lsdException w:name="endnote text" w:semiHidden="1" w:unhideWhenUsed="1"/>
+    <w:lsdException w:name="table of authorities" w:semiHidden="1" w:unhideWhenUsed="1"/>
+    <w:lsdException w:name="macro" w:semiHidden="1" w:unhideWhenUsed="1"/>
+    <w:lsdException w:name="toa heading" w:semiHidden="1" w:unhideWhenUsed="1"/>
+    <w:lsdException w:name="List" w:semiHidden="1" w:unhideWhenUsed="1"/>
+    <w:lsdException w:name="List Bullet" w:semiHidden="1" w:unhideWhenUsed="1"/>
+    <w:lsdException w:name="List Number" w:semiHidden="1" w:unhideWhenUsed="1"/>
+    <w:lsdException w:name="List 2" w:semiHidden="1" w:unhideWhenUsed="1"/>
+    <w:lsdException w:name="List 3" w:semiHidden="1" w:unhideWhenUsed="1"/>
+    <w:lsdException w:name="List 4" w:semiHidden="1" w:unhideWhenUsed="1"/>
+    <w:lsdException w:name="List 5" w:semiHidden="1" w:unhideWhenUsed="1"/>
+    <w:lsdException w:name="List Bullet 2" w:semiHidden="1" w:unhideWhenUsed="1"/>
+    <w:lsdException w:name="List Bullet 3" w:semiHidden="1" w:unhideWhenUsed="1"/>
+    <w:lsdException w:name="List Bullet 4" w:semiHidden="1" w:unhideWhenUsed="1"/>
+    <w:lsdException w:name="List Bullet 5" w:semiHidden="1" w:unhideWhenUsed="1"/>
+    <w:lsdException w:name="List Number 2" w:semiHidden="1" w:unhideWhenUsed="1"/>
+    <w:lsdException w:name="List Number 3" w:semiHidden="1" w:unhideWhenUsed="1"/>
+    <w:lsdException w:name="List Number 4" w:semiHidden="1" w:unhideWhenUsed="1"/>
+    <w:lsdException w:name="List Number 5" w:semiHidden="1" w:unhideWhenUsed="1"/>
+    <w:lsdException w:name="Title" w:uiPriority="10"/>
+    <w:lsdException w:name="Closing" w:semiHidden="1" w:unhideWhenUsed="1"/>
+    <w:lsdException w:name="Signature" w:semiHidden="1" w:unhideWhenUsed="1"/>
+    <w:lsdException w:name="Default Paragraph Font" w:semiHidden="1" w:uiPriority="1" w:unhideWhenUsed="1"/>
+    <w:lsdException w:name="Body Text" w:semiHidden="1" w:uiPriority="0" w:unhideWhenUsed="1"/>
+    <w:lsdException w:name="Body Text Indent" w:semiHidden="1" w:unhideWhenUsed="1"/>
+    <w:lsdException w:name="List Continue" w:semiHidden="1" w:unhideWhenUsed="1"/>
+    <w:lsdException w:name="List Continue 2" w:semiHidden="1" w:unhideWhenUsed="1"/>
+    <w:lsdException w:name="List Continue 3" w:semiHidden="1" w:unhideWhenUsed="1"/>
+    <w:lsdException w:name="List Continue 4" w:semiHidden="1" w:unhideWhenUsed="1"/>
+    <w:lsdException w:name="List Continue 5" w:semiHidden="1" w:unhideWhenUsed="1"/>
+    <w:lsdException w:name="Message Header" w:semiHidden="1" w:unhideWhenUsed="1"/>
+    <w:lsdException w:name="Salutation" w:semiHidden="1" w:unhideWhenUsed="1"/>
+    <w:lsdException w:name="Date" w:semiHidden="1" w:unhideWhenUsed="1"/>
+    <w:lsdException w:name="Body Text First Indent" w:semiHidden="1" w:unhideWhenUsed="1"/>
+    <w:lsdException w:name="Body Text First Indent 2" w:semiHidden="1" w:unhideWhenUsed="1"/>
+    <w:lsdException w:name="Note Heading" w:semiHidden="1" w:unhideWhenUsed="1"/>
+    <w:lsdException w:name="Body Text 2" w:semiHidden="1" w:unhideWhenUsed="1"/>
+    <w:lsdException w:name="Body Text 3" w:semiHidden="1" w:unhideWhenUsed="1"/>
+    <w:lsdException w:name="Body Text Indent 2" w:semiHidden="1" w:unhideWhenUsed="1"/>
+    <w:lsdException w:name="Body Text Indent 3" w:semiHidden="1" w:unhideWhenUsed="1"/>
+    <w:lsdException w:name="Block Text" w:semiHidden="1" w:unhideWhenUsed="1"/>
+    <w:lsdException w:name="Hyperlink" w:semiHidden="1" w:unhideWhenUsed="1"/>
+    <w:lsdException w:name="FollowedHyperlink" w:semiHidden="1" w:unhideWhenUsed="1"/>
+    <w:lsdException w:name="Strong" w:uiPriority="22" w:qFormat="1"/>
+    <w:lsdException w:name="Emphasis" w:uiPriority="20" w:qFormat="1"/>
+    <w:lsdException w:name="Document Map" w:semiHidden="1" w:unhideWhenUsed="1"/>
+    <w:lsdException w:name="Plain Text" w:semiHidden="1" w:unhideWhenUsed="1"/>
+    <w:lsdException w:name="E-mail Signature" w:semiHidden="1" w:unhideWhenUsed="1"/>
+    <w:lsdException w:name="HTML Top of Form" w:semiHidden="1" w:unhideWhenUsed="1"/>
+    <w:lsdException w:name="HTML Bottom of Form" w:semiHidden="1" w:unhideWhenUsed="1"/>
+    <w:lsdException w:name="Normal (Web)" w:semiHidden="1" w:unhideWhenUsed="1"/>
+    <w:lsdException w:name="HTML Acronym" w:semiHidden="1" w:unhideWhenUsed="1"/>
+    <w:lsdException w:name="HTML Address" w:semiHidden="1" w:unhideWhenUsed="1"/>
+    <w:lsdException w:name="HTML Cite" w:semiHidden="1" w:unhideWhenUsed="1"/>
+    <w:lsdException w:name="HTML Code" w:semiHidden="1" w:unhideWhenUsed="1"/>
+    <w:lsdException w:name="HTML Definition" w:semiHidden="1" w:unhideWhenUsed="1"/>
+    <w:lsdException w:name="HTML Keyboard" w:semiHidden="1" w:unhideWhenUsed="1"/>
+    <w:lsdException w:name="HTML Preformatted" w:semiHidden="1" w:unhideWhenUsed="1"/>
+    <w:lsdException w:name="HTML Sample" w:semiHidden="1" w:unhideWhenUsed="1"/>
+    <w:lsdException w:name="HTML Typewriter" w:semiHidden="1" w:unhideWhenUsed="1"/>
+    <w:lsdException w:name="HTML Variable" w:semiHidden="1" w:unhideWhenUsed="1"/>
+    <w:lsdException w:name="Normal Table" w:semiHidden="1" w:unhideWhenUsed="1"/>
+    <w:lsdException w:name="annotation subject" w:semiHidden="1" w:unhideWhenUsed="1"/>
+    <w:lsdException w:name="No List" w:semiHidden="1" w:unhideWhenUsed="1"/>
+    <w:lsdException w:name="Outline List 1" w:semiHidden="1" w:unhideWhenUsed="1"/>
+    <w:lsdException w:name="Outline List 2" w:semiHidden="1" w:unhideWhenUsed="1"/>
+    <w:lsdException w:name="Outline List 3" w:semiHidden="1" w:unhideWhenUsed="1"/>
+    <w:lsdException w:name="Table Simple 1" w:semiHidden="1" w:unhideWhenUsed="1"/>
+    <w:lsdException w:name="Table Simple 2" w:semiHidden="1" w:unhideWhenUsed="1"/>
+    <w:lsdException w:name="Table Simple 3" w:semiHidden="1" w:unhideWhenUsed="1"/>
+    <w:lsdException w:name="Table Classic 1" w:semiHidden="1" w:unhideWhenUsed="1"/>
+    <w:lsdException w:name="Table Classic 2" w:semiHidden="1" w:unhideWhenUsed="1"/>
+    <w:lsdException w:name="Table Classic 3" w:semiHidden="1" w:unhideWhenUsed="1"/>
+    <w:lsdException w:name="Table Classic 4" w:semiHidden="1" w:unhideWhenUsed="1"/>
+    <w:lsdException w:name="Table Colorful 1" w:semiHidden="1" w:unhideWhenUsed="1"/>
+    <w:lsdException w:name="Table Colorful 2" w:semiHidden="1" w:unhideWhenUsed="1"/>
+    <w:lsdException w:name="Table Colorful 3" w:semiHidden="1" w:unhideWhenUsed="1"/>
+    <w:lsdException w:name="Table Columns 1" w:semiHidden="1" w:unhideWhenUsed="1"/>
+    <w:lsdException w:name="Table Columns 2" w:semiHidden="1" w:unhideWhenUsed="1"/>
+    <w:lsdException w:name="Table Columns 3" w:semiHidden="1" w:unhideWhenUsed="1"/>
+    <w:lsdException w:name="Table Columns 4" w:semiHidden="1" w:unhideWhenUsed="1"/>
+    <w:lsdException w:name="Table Columns 5" w:semiHidden="1" w:unhideWhenUsed="1"/>
+    <w:lsdException w:name="Table Grid 1" w:semiHidden="1" w:unhideWhenUsed="1"/>
+    <w:lsdException w:name="Table Grid 2" w:semiHidden="1" w:unhideWhenUsed="1"/>
+    <w:lsdException w:name="Table Grid 3" w:semiHidden="1" w:unhideWhenUsed="1"/>
+    <w:lsdException w:name="Table Grid 4" w:semiHidden="1" w:unhideWhenUsed="1"/>
+    <w:lsdException w:name="Table Grid 5" w:semiHidden="1" w:unhideWhenUsed="1"/>
+    <w:lsdException w:name="Table Grid 6" w:semiHidden="1" w:unhideWhenUsed="1"/>
+    <w:lsdException w:name="Table Grid 7" w:semiHidden="1" w:unhideWhenUsed="1"/>
+    <w:lsdException w:name="Table Grid 8" w:semiHidden="1" w:unhideWhenUsed="1"/>
+    <w:lsdException w:name="Table List 1" w:semiHidden="1" w:unhideWhenUsed="1"/>
+    <w:lsdException w:name="Table List 2" w:semiHidden="1" w:unhideWhenUsed="1"/>
+    <w:lsdException w:name="Table List 3" w:semiHidden="1" w:unhideWhenUsed="1"/>
+    <w:lsdException w:name="Table List 4" w:semiHidden="1" w:unhideWhenUsed="1"/>
+    <w:lsdException w:name="Table List 5" w:semiHidden="1" w:unhideWhenUsed="1"/>
+    <w:lsdException w:name="Table List 6" w:semiHidden="1" w:unhideWhenUsed="1"/>
+    <w:lsdException w:name="Table List 7" w:semiHidden="1" w:unhideWhenUsed="1"/>
+    <w:lsdException w:name="Table List 8" w:semiHidden="1" w:unhideWhenUsed="1"/>
+    <w:lsdException w:name="Table 3D effects 1" w:semiHidden="1" w:unhideWhenUsed="1"/>
+    <w:lsdException w:name="Table 3D effects 2" w:semiHidden="1" w:unhideWhenUsed="1"/>
+    <w:lsdException w:name="Table 3D effects 3" w:semiHidden="1" w:unhideWhenUsed="1"/>
+    <w:lsdException w:name="Table Contemporary" w:semiHidden="1" w:unhideWhenUsed="1"/>
+    <w:lsdException w:name="Table Elegant" w:semiHidden="1" w:unhideWhenUsed="1"/>
+    <w:lsdException w:name="Table Professional" w:semiHidden="1" w:unhideWhenUsed="1"/>
+    <w:lsdException w:name="Table Subtle 1" w:semiHidden="1" w:unhideWhenUsed="1"/>
+    <w:lsdException w:name="Table Subtle 2" w:semiHidden="1" w:unhideWhenUsed="1"/>
+    <w:lsdException w:name="Table Web 1" w:semiHidden="1" w:unhideWhenUsed="1"/>
+    <w:lsdException w:name="Table Web 2" w:semiHidden="1" w:unhideWhenUsed="1"/>
+    <w:lsdException w:name="Table Web 3" w:semiHidden="1" w:unhideWhenUsed="1"/>
+    <w:lsdException w:name="Balloon Text" w:semiHidden="1" w:unhideWhenUsed="1"/>
+    <w:lsdException w:name="Table Grid" w:semiHidden="1" w:uiPriority="39" w:unhideWhenUsed="1"/>
+    <w:lsdException w:name="Table Theme" w:semiHidden="1" w:unhideWhenUsed="1"/>
+    <w:lsdException w:name="Placeholder Text" w:semiHidden="1"/>
+    <w:lsdException w:name="No Spacing" w:uiPriority="1" w:qFormat="1"/>
+    <w:lsdException w:name="Light Shading" w:uiPriority="60"/>
+    <w:lsdException w:name="Light List" w:uiPriority="61"/>
+    <w:lsdException w:name="Light Grid" w:uiPriority="62"/>
+    <w:lsdException w:name="Medium Shading 1" w:uiPriority="63"/>
+    <w:lsdException w:name="Medium Shading 2" w:uiPriority="64"/>
+    <w:lsdException w:name="Medium List 1" w:uiPriority="65"/>
+    <w:lsdException w:name="Medium List 2" w:uiPriority="66"/>
+    <w:lsdException w:name="Medium Grid 1" w:uiPriority="67"/>
+    <w:lsdException w:name="Medium Grid 2" w:uiPriority="68"/>
+    <w:lsdException w:name="Medium Grid 3" w:uiPriority="69"/>
+    <w:lsdException w:name="Dark List" w:uiPriority="70"/>
+    <w:lsdException w:name="Colorful Shading" w:uiPriority="71"/>
+    <w:lsdException w:name="Colorful List" w:uiPriority="72"/>
+    <w:lsdException w:name="Colorful Grid" w:uiPriority="73"/>
+    <w:lsdException w:name="Light Shading Accent 1" w:uiPriority="60"/>
+    <w:lsdException w:name="Light List Accent 1" w:uiPriority="61"/>
+    <w:lsdException w:name="Light Grid Accent 1" w:uiPriority="62"/>
+    <w:lsdException w:name="Medium Shading 1 Accent 1" w:uiPriority="63"/>
+    <w:lsdException w:name="Medium Shading 2 Accent 1" w:uiPriority="64"/>
+    <w:lsdException w:name="Medium List 1 Accent 1" w:uiPriority="65"/>
+    <w:lsdException w:name="Revision" w:semiHidden="1"/>
+    <w:lsdException w:name="List Paragraph" w:uiPriority="34"/>
+    <w:lsdException w:name="Quote" w:uiPriority="29"/>
+    <w:lsdException w:name="Intense Quote" w:uiPriority="30" w:qFormat="1"/>
+    <w:lsdException w:name="Medium List 2 Accent 1" w:uiPriority="66"/>
+    <w:lsdException w:name="Medium Grid 1 Accent 1" w:uiPriority="67"/>
+    <w:lsdException w:name="Medium Grid 2 Accent 1" w:uiPriority="68"/>
+    <w:lsdException w:name="Medium Grid 3 Accent 1" w:uiPriority="69"/>
+    <w:lsdException w:name="Dark List Accent 1" w:uiPriority="70"/>
+    <w:lsdException w:name="Colorful Shading Accent 1" w:uiPriority="71"/>
+    <w:lsdException w:name="Colorful List Accent 1" w:uiPriority="72"/>
+    <w:lsdException w:name="Colorful Grid Accent 1" w:uiPriority="73"/>
+    <w:lsdException w:name="Light Shading Accent 2" w:uiPriority="60"/>
+    <w:lsdException w:name="Light List Accent 2" w:uiPriority="61"/>
+    <w:lsdException w:name="Light Grid Accent 2" w:uiPriority="62"/>
+    <w:lsdException w:name="Medium Shading 1 Accent 2" w:uiPriority="63"/>
+    <w:lsdException w:name="Medium Shading 2 Accent 2" w:uiPriority="64"/>
+    <w:lsdException w:name="Medium List 1 Accent 2" w:uiPriority="65"/>
+    <w:lsdException w:name="Medium List 2 Accent 2" w:uiPriority="66"/>
+    <w:lsdException w:name="Medium Grid 1 Accent 2" w:uiPriority="67"/>
+    <w:lsdException w:name="Medium Grid 2 Accent 2" w:uiPriority="68"/>
+    <w:lsdException w:name="Medium Grid 3 Accent 2" w:uiPriority="69"/>
+    <w:lsdException w:name="Dark List Accent 2" w:uiPriority="70"/>
+    <w:lsdException w:name="Colorful Shading Accent 2" w:uiPriority="71"/>
+    <w:lsdException w:name="Colorful List Accent 2" w:uiPriority="72"/>
+    <w:lsdException w:name="Colorful Grid Accent 2" w:uiPriority="73"/>
+    <w:lsdException w:name="Light Shading Accent 3" w:uiPriority="60"/>
+    <w:lsdException w:name="Light List Accent 3" w:uiPriority="61"/>
+    <w:lsdException w:name="Light Grid Accent 3" w:uiPriority="62"/>
+    <w:lsdException w:name="Medium Shading 1 Accent 3" w:uiPriority="63"/>
+    <w:lsdException w:name="Medium Shading 2 Accent 3" w:uiPriority="64"/>
+    <w:lsdException w:name="Medium List 1 Accent 3" w:uiPriority="65"/>
+    <w:lsdException w:name="Medium List 2 Accent 3" w:uiPriority="66"/>
+    <w:lsdException w:name="Medium Grid 1 Accent 3" w:uiPriority="67"/>
+    <w:lsdException w:name="Medium Grid 2 Accent 3" w:uiPriority="68"/>
+    <w:lsdException w:name="Medium Grid 3 Accent 3" w:uiPriority="69"/>
+    <w:lsdException w:name="Dark List Accent 3" w:uiPriority="70"/>
+    <w:lsdException w:name="Colorful Shading Accent 3" w:uiPriority="71"/>
+    <w:lsdException w:name="Colorful List Accent 3" w:uiPriority="72"/>
+    <w:lsdException w:name="Colorful Grid Accent 3" w:uiPriority="73"/>
+    <w:lsdException w:name="Light Shading Accent 4" w:uiPriority="60"/>
+    <w:lsdException w:name="Light List Accent 4" w:uiPriority="61"/>
+    <w:lsdException w:name="Light Grid Accent 4" w:uiPriority="62"/>
+    <w:lsdException w:name="Medium Shading 1 Accent 4" w:uiPriority="63"/>
+    <w:lsdException w:name="Medium Shading 2 Accent 4" w:uiPriority="64"/>
+    <w:lsdException w:name="Medium List 1 Accent 4" w:uiPriority="65"/>
+    <w:lsdException w:name="Medium List 2 Accent 4" w:uiPriority="66"/>
+    <w:lsdException w:name="Medium Grid 1 Accent 4" w:uiPriority="67"/>
+    <w:lsdException w:name="Medium Grid 2 Accent 4" w:uiPriority="68"/>
+    <w:lsdException w:name="Medium Grid 3 Accent 4" w:uiPriority="69"/>
+    <w:lsdException w:name="Dark List Accent 4" w:uiPriority="70"/>
+    <w:lsdException w:name="Colorful Shading Accent 4" w:uiPriority="71"/>
+    <w:lsdException w:name="Colorful List Accent 4" w:uiPriority="72"/>
+    <w:lsdException w:name="Colorful Grid Accent 4" w:uiPriority="73"/>
+    <w:lsdException w:name="Light Shading Accent 5" w:uiPriority="60"/>
+    <w:lsdException w:name="Light List Accent 5" w:uiPriority="61"/>
+    <w:lsdException w:name="Light Grid Accent 5" w:uiPriority="62"/>
+    <w:lsdException w:name="Medium Shading 1 Accent 5" w:uiPriority="63"/>
+    <w:lsdException w:name="Medium Shading 2 Accent 5" w:uiPriority="64"/>
+    <w:lsdException w:name="Medium List 1 Accent 5" w:uiPriority="65"/>
+    <w:lsdException w:name="Medium List 2 Accent 5" w:uiPriority="66"/>
+    <w:lsdException w:name="Medium Grid 1 Accent 5" w:uiPriority="67"/>
+    <w:lsdException w:name="Medium Grid 2 Accent 5" w:uiPriority="68"/>
+    <w:lsdException w:name="Medium Grid 3 Accent 5" w:uiPriority="69"/>
+    <w:lsdException w:name="Dark List Accent 5" w:uiPriority="70"/>
+    <w:lsdException w:name="Colorful Shading Accent 5" w:uiPriority="71"/>
+    <w:lsdException w:name="Colorful List Accent 5" w:uiPriority="72"/>
+    <w:lsdException w:name="Colorful Grid Accent 5" w:uiPriority="73"/>
+    <w:lsdException w:name="Light Shading Accent 6" w:uiPriority="60"/>
+    <w:lsdException w:name="Light List Accent 6" w:uiPriority="61"/>
+    <w:lsdException w:name="Light Grid Accent 6" w:uiPriority="62"/>
+    <w:lsdException w:name="Medium Shading 1 Accent 6" w:uiPriority="63"/>
+    <w:lsdException w:name="Medium Shading 2 Accent 6" w:uiPriority="64"/>
+    <w:lsdException w:name="Medium List 1 Accent 6" w:uiPriority="65"/>
+    <w:lsdException w:name="Medium List 2 Accent 6" w:uiPriority="66"/>
+    <w:lsdException w:name="Medium Grid 1 Accent 6" w:uiPriority="67"/>
+    <w:lsdException w:name="Medium Grid 2 Accent 6" w:uiPriority="68"/>
+    <w:lsdException w:name="Medium Grid 3 Accent 6" w:uiPriority="69"/>
+    <w:lsdException w:name="Dark List Accent 6" w:uiPriority="70"/>
+    <w:lsdException w:name="Colorful Shading Accent 6" w:uiPriority="71"/>
+    <w:lsdException w:name="Colorful List Accent 6" w:uiPriority="72"/>
+    <w:lsdException w:name="Colorful Grid Accent 6" w:uiPriority="73"/>
+    <w:lsdException w:name="Subtle Emphasis" w:uiPriority="19"/>
+    <w:lsdException w:name="Intense Emphasis" w:uiPriority="21"/>
+    <w:lsdException w:name="Subtle Reference" w:uiPriority="31"/>
+    <w:lsdException w:name="Intense Reference" w:uiPriority="32"/>
+    <w:lsdException w:name="Book Title" w:uiPriority="33"/>
+    <w:lsdException w:name="Bibliography" w:semiHidden="1" w:uiPriority="37" w:unhideWhenUsed="1"/>
+    <w:lsdException w:name="TOC Heading" w:semiHidden="1" w:uiPriority="39" w:unhideWhenUsed="1" w:qFormat="1"/>
+    <w:lsdException w:name="Plain Table 1" w:uiPriority="41"/>
+    <w:lsdException w:name="Plain Table 2" w:uiPriority="42"/>
+    <w:lsdException w:name="Plain Table 3" w:uiPriority="43"/>
+    <w:lsdException w:name="Plain Table 4" w:uiPriority="44"/>
+    <w:lsdException w:name="Plain Table 5" w:uiPriority="45"/>
+    <w:lsdException w:name="Grid Table Light" w:uiPriority="40"/>
+    <w:lsdException w:name="Grid Table 1 Light" w:uiPriority="46"/>
+    <w:lsdException w:name="Grid Table 2" w:uiPriority="47"/>
+    <w:lsdException w:name="Grid Table 3" w:uiPriority="48"/>
+    <w:lsdException w:name="Grid Table 4" w:uiPriority="49"/>
+    <w:lsdException w:name="Grid Table 5 Dark" w:uiPriority="50"/>
+    <w:lsdException w:name="Grid Table 6 Colorful" w:uiPriority="51"/>
+    <w:lsdException w:name="Grid Table 7 Colorful" w:uiPriority="52"/>
+    <w:lsdException w:name="Grid Table 1 Light Accent 1" w:uiPriority="46"/>
+    <w:lsdException w:name="Grid Table 2 Accent 1" w:uiPriority="47"/>
+    <w:lsdException w:name="Grid Table 3 Accent 1" w:uiPriority="48"/>
+    <w:lsdException w:name="Grid Table 4 Accent 1" w:uiPriority="49"/>
+    <w:lsdException w:name="Grid Table 5 Dark Accent 1" w:uiPriority="50"/>
+    <w:lsdException w:name="Grid Table 6 Colorful Accent 1" w:uiPriority="51"/>
+    <w:lsdException w:name="Grid Table 7 Colorful Accent 1" w:uiPriority="52"/>
+    <w:lsdException w:name="Grid Table 1 Light Accent 2" w:uiPriority="46"/>
+    <w:lsdException w:name="Grid Table 2 Accent 2" w:uiPriority="47"/>
+    <w:lsdException w:name="Grid Table 3 Accent 2" w:uiPriority="48"/>
+    <w:lsdException w:name="Grid Table 4 Accent 2" w:uiPriority="49"/>
+    <w:lsdException w:name="Grid Table 5 Dark Accent 2" w:uiPriority="50"/>
+    <w:lsdException w:name="Grid Table 6 Colorful Accent 2" w:uiPriority="51"/>
+    <w:lsdException w:name="Grid Table 7 Colorful Accent 2" w:uiPriority="52"/>
+    <w:lsdException w:name="Grid Table 1 Light Accent 3" w:uiPriority="46"/>
+    <w:lsdException w:name="Grid Table 2 Accent 3" w:uiPriority="47"/>
+    <w:lsdException w:name="Grid Table 3 Accent 3" w:uiPriority="48"/>
+    <w:lsdException w:name="Grid Table 4 Accent 3" w:uiPriority="49"/>
+    <w:lsdException w:name="Grid Table 5 Dark Accent 3" w:uiPriority="50"/>
+    <w:lsdException w:name="Grid Table 6 Colorful Accent 3" w:uiPriority="51"/>
+    <w:lsdException w:name="Grid Table 7 Colorful Accent 3" w:uiPriority="52"/>
+    <w:lsdException w:name="Grid Table 1 Light Accent 4" w:uiPriority="46"/>
+    <w:lsdException w:name="Grid Table 2 Accent 4" w:uiPriority="47"/>
+    <w:lsdException w:name="Grid Table 3 Accent 4" w:uiPriority="48"/>
+    <w:lsdException w:name="Grid Table 4 Accent 4" w:uiPriority="49"/>
+    <w:lsdException w:name="Grid Table 5 Dark Accent 4" w:uiPriority="50"/>
+    <w:lsdException w:name="Grid Table 6 Colorful Accent 4" w:uiPriority="51"/>
+    <w:lsdException w:name="Grid Table 7 Colorful Accent 4" w:uiPriority="52"/>
+    <w:lsdException w:name="Grid Table 1 Light Accent 5" w:uiPriority="46"/>
+    <w:lsdException w:name="Grid Table 2 Accent 5" w:uiPriority="47"/>
+    <w:lsdException w:name="Grid Table 3 Accent 5" w:uiPriority="48"/>
+    <w:lsdException w:name="Grid Table 4 Accent 5" w:uiPriority="49"/>
+    <w:lsdException w:name="Grid Table 5 Dark Accent 5" w:uiPriority="50"/>
+    <w:lsdException w:name="Grid Table 6 Colorful Accent 5" w:uiPriority="51"/>
+    <w:lsdException w:name="Grid Table 7 Colorful Accent 5" w:uiPriority="52"/>
+    <w:lsdException w:name="Grid Table 1 Light Accent 6" w:uiPriority="46"/>
+    <w:lsdException w:name="Grid Table 2 Accent 6" w:uiPriority="47"/>
+    <w:lsdException w:name="Grid Table 3 Accent 6" w:uiPriority="48"/>
+    <w:lsdException w:name="Grid Table 4 Accent 6" w:uiPriority="49"/>
+    <w:lsdException w:name="Grid Table 5 Dark Accent 6" w:uiPriority="50"/>
+    <w:lsdException w:name="Grid Table 6 Colorful Accent 6" w:uiPriority="51"/>
+    <w:lsdException w:name="Grid Table 7 Colorful Accent 6" w:uiPriority="52"/>
+    <w:lsdException w:name="List Table 1 Light" w:uiPriority="46"/>
+    <w:lsdException w:name="List Table 2" w:uiPriority="47"/>
+    <w:lsdException w:name="List Table 3" w:uiPriority="48"/>
+    <w:lsdException w:name="List Table 4" w:uiPriority="49"/>
+    <w:lsdException w:name="List Table 5 Dark" w:uiPriority="50"/>
+    <w:lsdException w:name="List Table 6 Colorful" w:uiPriority="51"/>
+    <w:lsdException w:name="List Table 7 Colorful" w:uiPriority="52"/>
+    <w:lsdException w:name="List Table 1 Light Accent 1" w:uiPriority="46"/>
+    <w:lsdException w:name="List Table 2 Accent 1" w:uiPriority="47"/>
+    <w:lsdException w:name="List Table 3 Accent 1" w:uiPriority="48"/>
+    <w:lsdException w:name="List Table 4 Accent 1" w:uiPriority="49"/>
+    <w:lsdException w:name="List Table 5 Dark Accent 1" w:uiPriority="50"/>
+    <w:lsdException w:name="List Table 6 Colorful Accent 1" w:uiPriority="51"/>
+    <w:lsdException w:name="List Table 7 Colorful Accent 1" w:uiPriority="52"/>
+    <w:lsdException w:name="List Table 1 Light Accent 2" w:uiPriority="46"/>
+    <w:lsdException w:name="List Table 2 Accent 2" w:uiPriority="47"/>
+    <w:lsdException w:name="List Table 3 Accent 2" w:uiPriority="48"/>
+    <w:lsdException w:name="List Table 4 Accent 2" w:uiPriority="49"/>
+    <w:lsdException w:name="List Table 5 Dark Accent 2" w:uiPriority="50"/>
+    <w:lsdException w:name="List Table 6 Colorful Accent 2" w:uiPriority="51"/>
+    <w:lsdException w:name="List Table 7 Colorful Accent 2" w:uiPriority="52"/>
+    <w:lsdException w:name="List Table 1 Light Accent 3" w:uiPriority="46"/>
+    <w:lsdException w:name="List Table 2 Accent 3" w:uiPriority="47"/>
+    <w:lsdException w:name="List Table 3 Accent 3" w:uiPriority="48"/>
+    <w:lsdException w:name="List Table 4 Accent 3" w:uiPriority="49"/>
+    <w:lsdException w:name="List Table 5 Dark Accent 3" w:uiPriority="50"/>
+    <w:lsdException w:name="List Table 6 Colorful Accent 3" w:uiPriority="51"/>
+    <w:lsdException w:name="List Table 7 Colorful Accent 3" w:uiPriority="52"/>
+    <w:lsdException w:name="List Table 1 Light Accent 4" w:uiPriority="46"/>
+    <w:lsdException w:name="List Table 2 Accent 4" w:uiPriority="47"/>
+    <w:lsdException w:name="List Table 3 Accent 4" w:uiPriority="48"/>
+    <w:lsdException w:name="List Table 4 Accent 4" w:uiPriority="49"/>
+    <w:lsdException w:name="List Table 5 Dark Accent 4" w:uiPriority="50"/>
+    <w:lsdException w:name="List Table 6 Colorful Accent 4" w:uiPriority="51"/>
+    <w:lsdException w:name="List Table 7 Colorful Accent 4" w:uiPriority="52"/>
+    <w:lsdException w:name="List Table 1 Light Accent 5" w:uiPriority="46"/>
+    <w:lsdException w:name="List Table 2 Accent 5" w:uiPriority="47"/>
+    <w:lsdException w:name="List Table 3 Accent 5" w:uiPriority="48"/>
+    <w:lsdException w:name="List Table 4 Accent 5" w:uiPriority="49"/>
+    <w:lsdException w:name="List Table 5 Dark Accent 5" w:uiPriority="50"/>
+    <w:lsdException w:name="List Table 6 Colorful Accent 5" w:uiPriority="51"/>
+    <w:lsdException w:name="List Table 7 Colorful Accent 5" w:uiPriority="52"/>
+    <w:lsdException w:name="List Table 1 Light Accent 6" w:uiPriority="46"/>
+    <w:lsdException w:name="List Table 2 Accent 6" w:uiPriority="47"/>
+    <w:lsdException w:name="List Table 3 Accent 6" w:uiPriority="48"/>
+    <w:lsdException w:name="List Table 4 Accent 6" w:uiPriority="49"/>
+    <w:lsdException w:name="List Table 5 Dark Accent 6" w:uiPriority="50"/>
+    <w:lsdException w:name="List Table 6 Colorful Accent 6" w:uiPriority="51"/>
+    <w:lsdException w:name="List Table 7 Colorful Accent 6" w:uiPriority="52"/>
+    <w:lsdException w:name="Mention" w:semiHidden="1" w:unhideWhenUsed="1"/>
+    <w:lsdException w:name="Smart Hyperlink" w:semiHidden="1" w:unhideWhenUsed="1"/>
+    <w:lsdException w:name="Hashtag" w:semiHidden="1" w:unhideWhenUsed="1"/>
+    <w:lsdException w:name="Unresolved Mention" w:semiHidden="1" w:unhideWhenUsed="1"/>
+    <w:lsdException w:name="Smart Link" w:semiHidden="1" w:unhideWhenUsed="1"/>
   </w:latentStyles>
   <w:style w:type="paragraph" w:default="1" w:styleId="Normal">
     <w:name w:val="Normal"/>
@@ -4436,6 +4708,7 @@
   <w:style w:type="character" w:default="1" w:styleId="DefaultParagraphFont">
     <w:name w:val="Default Paragraph Font"/>
     <w:uiPriority w:val="1"/>
+    <w:semiHidden/>
     <w:unhideWhenUsed/>
   </w:style>
   <w:style w:type="table" w:default="1" w:styleId="TableNormal">
@@ -4443,7 +4716,6 @@
     <w:uiPriority w:val="99"/>
     <w:semiHidden/>
     <w:unhideWhenUsed/>
-    <w:qFormat/>
     <w:tblPr>
       <w:tblInd w:w="0" w:type="dxa"/>
       <w:tblCellMar>
@@ -4795,14 +5067,14 @@
     <w:uiPriority w:val="39"/>
     <w:rsid w:val="00187982"/>
     <w:pPr>
-      <w:tabs>
-        <w:tab w:val="left" w:pos="382"/>
-        <w:tab w:val="right" w:leader="dot" w:pos="9010"/>
-      </w:tabs>
       <w:spacing w:before="120"/>
     </w:pPr>
     <w:rPr>
+      <w:rFonts w:cstheme="minorHAnsi"/>
       <w:b/>
+      <w:bCs/>
+      <w:i/>
+      <w:iCs/>
     </w:rPr>
   </w:style>
   <w:style w:type="paragraph" w:styleId="TOC2">
@@ -4813,10 +5085,13 @@
     <w:uiPriority w:val="39"/>
     <w:rsid w:val="00452AF9"/>
     <w:pPr>
+      <w:spacing w:before="120"/>
       <w:ind w:left="240"/>
     </w:pPr>
     <w:rPr>
+      <w:rFonts w:cstheme="minorHAnsi"/>
       <w:b/>
+      <w:bCs/>
       <w:sz w:val="22"/>
       <w:szCs w:val="22"/>
     </w:rPr>
@@ -4832,8 +5107,9 @@
       <w:ind w:left="480"/>
     </w:pPr>
     <w:rPr>
-      <w:sz w:val="22"/>
-      <w:szCs w:val="22"/>
+      <w:rFonts w:cstheme="minorHAnsi"/>
+      <w:sz w:val="20"/>
+      <w:szCs w:val="20"/>
     </w:rPr>
   </w:style>
   <w:style w:type="character" w:customStyle="1" w:styleId="Heading1Char">
@@ -4855,6 +5131,7 @@
     <w:basedOn w:val="TOC1"/>
     <w:next w:val="Normal"/>
     <w:uiPriority w:val="39"/>
+    <w:qFormat/>
     <w:rsid w:val="00D6039D"/>
     <w:rPr>
       <w:noProof/>
@@ -5043,6 +5320,7 @@
       <w:ind w:left="720"/>
     </w:pPr>
     <w:rPr>
+      <w:rFonts w:cstheme="minorHAnsi"/>
       <w:sz w:val="20"/>
       <w:szCs w:val="20"/>
     </w:rPr>
@@ -5060,6 +5338,7 @@
       <w:ind w:left="960"/>
     </w:pPr>
     <w:rPr>
+      <w:rFonts w:cstheme="minorHAnsi"/>
       <w:sz w:val="20"/>
       <w:szCs w:val="20"/>
     </w:rPr>
@@ -5077,6 +5356,7 @@
       <w:ind w:left="1200"/>
     </w:pPr>
     <w:rPr>
+      <w:rFonts w:cstheme="minorHAnsi"/>
       <w:sz w:val="20"/>
       <w:szCs w:val="20"/>
     </w:rPr>
@@ -5094,6 +5374,7 @@
       <w:ind w:left="1440"/>
     </w:pPr>
     <w:rPr>
+      <w:rFonts w:cstheme="minorHAnsi"/>
       <w:sz w:val="20"/>
       <w:szCs w:val="20"/>
     </w:rPr>
@@ -5111,6 +5392,7 @@
       <w:ind w:left="1680"/>
     </w:pPr>
     <w:rPr>
+      <w:rFonts w:cstheme="minorHAnsi"/>
       <w:sz w:val="20"/>
       <w:szCs w:val="20"/>
     </w:rPr>
@@ -5128,6 +5410,7 @@
       <w:ind w:left="1920"/>
     </w:pPr>
     <w:rPr>
+      <w:rFonts w:cstheme="minorHAnsi"/>
       <w:sz w:val="20"/>
       <w:szCs w:val="20"/>
     </w:rPr>
@@ -5357,7 +5640,6 @@
     <w:uiPriority w:val="39"/>
     <w:rsid w:val="00917BCA"/>
     <w:tblPr>
-      <w:tblInd w:w="0" w:type="dxa"/>
       <w:tblBorders>
         <w:top w:val="single" w:sz="4" w:space="0" w:color="auto"/>
         <w:left w:val="single" w:sz="4" w:space="0" w:color="auto"/>
@@ -5366,12 +5648,6 @@
         <w:insideH w:val="single" w:sz="4" w:space="0" w:color="auto"/>
         <w:insideV w:val="single" w:sz="4" w:space="0" w:color="auto"/>
       </w:tblBorders>
-      <w:tblCellMar>
-        <w:top w:w="0" w:type="dxa"/>
-        <w:left w:w="108" w:type="dxa"/>
-        <w:bottom w:w="0" w:type="dxa"/>
-        <w:right w:w="108" w:type="dxa"/>
-      </w:tblCellMar>
     </w:tblPr>
   </w:style>
   <w:style w:type="paragraph" w:styleId="NoSpacing">
@@ -5691,7 +5967,7 @@
   <a:extraClrSchemeLst/>
   <a:extLst>
     <a:ext uri="{05A4C25C-085E-4340-85A3-A5531E510DB2}">
-      <thm15:themeFamily xmlns:thm15="http://schemas.microsoft.com/office/thememl/2012/main" xmlns="" name="Office Theme" id="{62F939B6-93AF-4DB8-9C6B-D6C7DFDC589F}" vid="{4A3C46E8-61CC-4603-A589-7422A47A8E4A}"/>
+      <thm15:themeFamily xmlns:thm15="http://schemas.microsoft.com/office/thememl/2012/main" name="Office Theme" id="{62F939B6-93AF-4DB8-9C6B-D6C7DFDC589F}" vid="{4A3C46E8-61CC-4603-A589-7422A47A8E4A}"/>
     </a:ext>
   </a:extLst>
 </a:theme>

</xml_diff>